<commit_message>
Uploading the hackathon artifacts
</commit_message>
<xml_diff>
--- a/documentation/Connector_Provider_Guide_for_Beaconstac.docx
+++ b/documentation/Connector_Provider_Guide_for_Beaconstac.docx
@@ -508,7 +508,7 @@
           <w:szCs w:val="22"/>
           <w:lang w:val="en-US" w:eastAsia="en-US"/>
         </w:rPr>
-        <w:t>&lt;IS version&gt;</w:t>
+        <w:t>10.11</w:t>
       </w:r>
       <w:r>
         <w:rPr>
@@ -526,7 +526,7 @@
           <w:szCs w:val="22"/>
           <w:lang w:val="en-US" w:eastAsia="en-US"/>
         </w:rPr>
-        <w:t>January</w:t>
+        <w:t>February</w:t>
       </w:r>
       <w:r>
         <w:rPr>
@@ -610,6 +610,12 @@
           <w:sz w:val="22"/>
           <w:szCs w:val="22"/>
           <w:lang w:val="en-IN" w:bidi="he-IL"/>
+          <w14:scene3d>
+            <w14:camera w14:prst="orthographicFront"/>
+            <w14:lightRig w14:rig="threePt" w14:dir="t">
+              <w14:rot w14:lat="0" w14:lon="0" w14:rev="0"/>
+            </w14:lightRig>
+          </w14:scene3d>
         </w:rPr>
       </w:pPr>
       <w:r>
@@ -621,7 +627,7 @@
       <w:r>
         <w:fldChar w:fldCharType="separate"/>
       </w:r>
-      <w:hyperlink w:anchor="_Toc92778028" w:history="1">
+      <w:hyperlink w:anchor="_Toc94711400" w:history="1">
         <w:r>
           <w:rPr>
             <w:rStyle w:val="Hyperlink"/>
@@ -636,6 +642,12 @@
             <w:sz w:val="22"/>
             <w:szCs w:val="22"/>
             <w:lang w:val="en-IN" w:bidi="he-IL"/>
+            <w14:scene3d>
+              <w14:camera w14:prst="orthographicFront"/>
+              <w14:lightRig w14:rig="threePt" w14:dir="t">
+                <w14:rot w14:lat="0" w14:lon="0" w14:rev="0"/>
+              </w14:lightRig>
+            </w14:scene3d>
           </w:rPr>
           <w:tab/>
         </w:r>
@@ -661,7 +673,7 @@
           <w:rPr>
             <w:webHidden/>
           </w:rPr>
-          <w:instrText xml:space="preserve"> PAGEREF _Toc92778028 \h </w:instrText>
+          <w:instrText xml:space="preserve"> PAGEREF _Toc94711400 \h </w:instrText>
         </w:r>
         <w:r>
           <w:rPr>
@@ -698,9 +710,15 @@
           <w:sz w:val="22"/>
           <w:szCs w:val="22"/>
           <w:lang w:val="en-IN" w:bidi="he-IL"/>
-        </w:rPr>
-      </w:pPr>
-      <w:hyperlink w:anchor="_Toc92778029" w:history="1">
+          <w14:scene3d>
+            <w14:camera w14:prst="orthographicFront"/>
+            <w14:lightRig w14:rig="threePt" w14:dir="t">
+              <w14:rot w14:lat="0" w14:lon="0" w14:rev="0"/>
+            </w14:lightRig>
+          </w14:scene3d>
+        </w:rPr>
+      </w:pPr>
+      <w:hyperlink w:anchor="_Toc94711401" w:history="1">
         <w:r>
           <w:rPr>
             <w:rStyle w:val="Hyperlink"/>
@@ -716,6 +734,12 @@
             <w:sz w:val="22"/>
             <w:szCs w:val="22"/>
             <w:lang w:val="en-IN" w:bidi="he-IL"/>
+            <w14:scene3d>
+              <w14:camera w14:prst="orthographicFront"/>
+              <w14:lightRig w14:rig="threePt" w14:dir="t">
+                <w14:rot w14:lat="0" w14:lon="0" w14:rev="0"/>
+              </w14:lightRig>
+            </w14:scene3d>
           </w:rPr>
           <w:tab/>
         </w:r>
@@ -731,14 +755,7 @@
             <w:rStyle w:val="Hyperlink"/>
             <w:lang w:val="en-GB"/>
           </w:rPr>
-          <w:t>&lt;SaaS Name&gt;</w:t>
-        </w:r>
-        <w:r>
-          <w:rPr>
-            <w:rStyle w:val="Hyperlink"/>
-            <w:lang w:val="en-IN"/>
-          </w:rPr>
-          <w:t>?</w:t>
+          <w:t>Beaconstac</w:t>
         </w:r>
         <w:r>
           <w:rPr>
@@ -756,7 +773,7 @@
           <w:rPr>
             <w:webHidden/>
           </w:rPr>
-          <w:instrText xml:space="preserve"> PAGEREF _Toc92778029 \h </w:instrText>
+          <w:instrText xml:space="preserve"> PAGEREF _Toc94711401 \h </w:instrText>
         </w:r>
         <w:r>
           <w:rPr>
@@ -793,9 +810,15 @@
           <w:sz w:val="22"/>
           <w:szCs w:val="22"/>
           <w:lang w:val="en-IN" w:bidi="he-IL"/>
-        </w:rPr>
-      </w:pPr>
-      <w:hyperlink w:anchor="_Toc92778030" w:history="1">
+          <w14:scene3d>
+            <w14:camera w14:prst="orthographicFront"/>
+            <w14:lightRig w14:rig="threePt" w14:dir="t">
+              <w14:rot w14:lat="0" w14:lon="0" w14:rev="0"/>
+            </w14:lightRig>
+          </w14:scene3d>
+        </w:rPr>
+      </w:pPr>
+      <w:hyperlink w:anchor="_Toc94711402" w:history="1">
         <w:r>
           <w:rPr>
             <w:rStyle w:val="Hyperlink"/>
@@ -811,6 +834,12 @@
             <w:sz w:val="22"/>
             <w:szCs w:val="22"/>
             <w:lang w:val="en-IN" w:bidi="he-IL"/>
+            <w14:scene3d>
+              <w14:camera w14:prst="orthographicFront"/>
+              <w14:lightRig w14:rig="threePt" w14:dir="t">
+                <w14:rot w14:lat="0" w14:lon="0" w14:rev="0"/>
+              </w14:lightRig>
+            </w14:scene3d>
           </w:rPr>
           <w:tab/>
         </w:r>
@@ -837,7 +866,7 @@
           <w:rPr>
             <w:webHidden/>
           </w:rPr>
-          <w:instrText xml:space="preserve"> PAGEREF _Toc92778030 \h </w:instrText>
+          <w:instrText xml:space="preserve"> PAGEREF _Toc94711402 \h </w:instrText>
         </w:r>
         <w:r>
           <w:rPr>
@@ -874,9 +903,15 @@
           <w:sz w:val="22"/>
           <w:szCs w:val="22"/>
           <w:lang w:val="en-IN" w:bidi="he-IL"/>
-        </w:rPr>
-      </w:pPr>
-      <w:hyperlink w:anchor="_Toc92778031" w:history="1">
+          <w14:scene3d>
+            <w14:camera w14:prst="orthographicFront"/>
+            <w14:lightRig w14:rig="threePt" w14:dir="t">
+              <w14:rot w14:lat="0" w14:lon="0" w14:rev="0"/>
+            </w14:lightRig>
+          </w14:scene3d>
+        </w:rPr>
+      </w:pPr>
+      <w:hyperlink w:anchor="_Toc94711403" w:history="1">
         <w:r>
           <w:rPr>
             <w:rStyle w:val="Hyperlink"/>
@@ -892,6 +927,12 @@
             <w:sz w:val="22"/>
             <w:szCs w:val="22"/>
             <w:lang w:val="en-IN" w:bidi="he-IL"/>
+            <w14:scene3d>
+              <w14:camera w14:prst="orthographicFront"/>
+              <w14:lightRig w14:rig="threePt" w14:dir="t">
+                <w14:rot w14:lat="0" w14:lon="0" w14:rev="0"/>
+              </w14:lightRig>
+            </w14:scene3d>
           </w:rPr>
           <w:tab/>
         </w:r>
@@ -900,7 +941,7 @@
             <w:rStyle w:val="Hyperlink"/>
             <w:lang w:val="en-IN"/>
           </w:rPr>
-          <w:t>webMethods CloudStreams Provider for &lt;SaaS name&gt; Connector</w:t>
+          <w:t>webMethods CloudStreams Provider for Beaconstac Connector</w:t>
         </w:r>
         <w:r>
           <w:rPr>
@@ -918,7 +959,7 @@
           <w:rPr>
             <w:webHidden/>
           </w:rPr>
-          <w:instrText xml:space="preserve"> PAGEREF _Toc92778031 \h </w:instrText>
+          <w:instrText xml:space="preserve"> PAGEREF _Toc94711403 \h </w:instrText>
         </w:r>
         <w:r>
           <w:rPr>
@@ -956,7 +997,7 @@
           <w:lang w:val="en-IN" w:eastAsia="ja-JP" w:bidi="he-IL"/>
         </w:rPr>
       </w:pPr>
-      <w:hyperlink w:anchor="_Toc92778032" w:history="1">
+      <w:hyperlink w:anchor="_Toc94711404" w:history="1">
         <w:r>
           <w:rPr>
             <w:rStyle w:val="Hyperlink"/>
@@ -1006,7 +1047,7 @@
             <w:noProof/>
             <w:webHidden/>
           </w:rPr>
-          <w:instrText xml:space="preserve"> PAGEREF _Toc92778032 \h </w:instrText>
+          <w:instrText xml:space="preserve"> PAGEREF _Toc94711404 \h </w:instrText>
         </w:r>
         <w:r>
           <w:rPr>
@@ -1048,7 +1089,7 @@
           <w:lang w:val="en-IN" w:eastAsia="ja-JP" w:bidi="he-IL"/>
         </w:rPr>
       </w:pPr>
-      <w:hyperlink w:anchor="_Toc92778033" w:history="1">
+      <w:hyperlink w:anchor="_Toc94711405" w:history="1">
         <w:r>
           <w:rPr>
             <w:rStyle w:val="Hyperlink"/>
@@ -1100,7 +1141,7 @@
             <w:noProof/>
             <w:webHidden/>
           </w:rPr>
-          <w:instrText xml:space="preserve"> PAGEREF _Toc92778033 \h </w:instrText>
+          <w:instrText xml:space="preserve"> PAGEREF _Toc94711405 \h </w:instrText>
         </w:r>
         <w:r>
           <w:rPr>
@@ -1142,7 +1183,7 @@
           <w:lang w:val="en-IN" w:eastAsia="ja-JP" w:bidi="he-IL"/>
         </w:rPr>
       </w:pPr>
-      <w:hyperlink w:anchor="_Toc92778034" w:history="1">
+      <w:hyperlink w:anchor="_Toc94711406" w:history="1">
         <w:r>
           <w:rPr>
             <w:rStyle w:val="Hyperlink"/>
@@ -1173,7 +1214,7 @@
             <w:noProof/>
             <w:lang w:val="en-GB" w:eastAsia="ja-JP"/>
           </w:rPr>
-          <w:t>Usage Notes</w:t>
+          <w:t>Unit test result</w:t>
         </w:r>
         <w:r>
           <w:rPr>
@@ -1194,7 +1235,7 @@
             <w:noProof/>
             <w:webHidden/>
           </w:rPr>
-          <w:instrText xml:space="preserve"> PAGEREF _Toc92778034 \h </w:instrText>
+          <w:instrText xml:space="preserve"> PAGEREF _Toc94711406 \h </w:instrText>
         </w:r>
         <w:r>
           <w:rPr>
@@ -1268,7 +1309,7 @@
         <w:ind w:hanging="574"/>
       </w:pPr>
       <w:bookmarkStart w:id="0" w:name="_Toc511393661"/>
-      <w:bookmarkStart w:id="1" w:name="_Toc92778028"/>
+      <w:bookmarkStart w:id="1" w:name="_Toc94711400"/>
       <w:r>
         <w:lastRenderedPageBreak/>
         <w:t>Document Change History</w:t>
@@ -1374,7 +1415,14 @@
                 <w:rFonts w:cs="Vrinda"/>
                 <w:lang w:val="en-IN" w:bidi="bn-IN"/>
               </w:rPr>
-              <w:t>January 2022</w:t>
+              <w:t>February</w:t>
+            </w:r>
+            <w:r>
+              <w:rPr>
+                <w:rFonts w:cs="Vrinda"/>
+                <w:lang w:val="en-IN" w:bidi="bn-IN"/>
+              </w:rPr>
+              <w:t xml:space="preserve"> 2022</w:t>
             </w:r>
           </w:p>
         </w:tc>
@@ -1419,7 +1467,7 @@
           <w:lang w:val="en-IN"/>
         </w:rPr>
       </w:pPr>
-      <w:bookmarkStart w:id="2" w:name="_Toc92778029"/>
+      <w:bookmarkStart w:id="2" w:name="_Toc94711401"/>
       <w:r>
         <w:rPr>
           <w:lang w:val="en-IN"/>
@@ -1427,12 +1475,68 @@
         <w:lastRenderedPageBreak/>
         <w:t xml:space="preserve">What is webMethods CloudStreams Provider for </w:t>
       </w:r>
+      <w:r>
+        <w:rPr>
+          <w:lang w:val="en-GB" w:eastAsia="ja-JP"/>
+        </w:rPr>
+        <w:t>Beaconstac</w:t>
+      </w:r>
       <w:bookmarkEnd w:id="2"/>
+    </w:p>
+    <w:p>
+      <w:pPr>
+        <w:pStyle w:val="BodyText"/>
+        <w:rPr>
+          <w:lang w:val="en-GB" w:eastAsia="ja-JP"/>
+        </w:rPr>
+      </w:pPr>
       <w:r>
         <w:rPr>
+          <w:lang w:val="en-IN" w:eastAsia="ja-JP"/>
+        </w:rPr>
+        <w:t>Beaconst</w:t>
+      </w:r>
+      <w:r>
+        <w:rPr>
+          <w:lang w:val="en-IN" w:eastAsia="ja-JP"/>
+        </w:rPr>
+        <w:t>c</w:t>
+      </w:r>
+      <w:r>
+        <w:rPr>
+          <w:lang w:val="en-IN" w:eastAsia="ja-JP"/>
+        </w:rPr>
+        <w:t xml:space="preserve"> is a</w:t>
+      </w:r>
+      <w:r>
+        <w:rPr>
+          <w:lang w:val="en-IN" w:eastAsia="ja-JP"/>
+        </w:rPr>
+        <w:t xml:space="preserve"> modern QR Code platform.</w:t>
+      </w:r>
+      <w:r>
+        <w:rPr>
+          <w:lang w:val="en-IN" w:eastAsia="ja-JP"/>
+        </w:rPr>
+        <w:t xml:space="preserve"> </w:t>
+      </w:r>
+      <w:r>
+        <w:rPr>
           <w:lang w:val="en-GB" w:eastAsia="ja-JP"/>
         </w:rPr>
-        <w:t>Beaconstac</w:t>
+        <w:t>Connect your physical-digital worlds, collect first-party data &amp; drive engagement - with an easy-to-use QR Code platform built for modern businesses</w:t>
+      </w:r>
+      <w:r>
+        <w:rPr>
+          <w:lang w:val="en-GB" w:eastAsia="ja-JP"/>
+        </w:rPr>
+        <w:t>.</w:t>
+      </w:r>
+      <w:r>
+        <w:rPr>
+          <w:lang w:val="en-GB" w:eastAsia="ja-JP"/>
+        </w:rPr>
+        <w:t xml:space="preserve"> It provides QR code management services for an organization.</w:t>
       </w:r>
     </w:p>
     <w:p>
@@ -1442,127 +1546,6 @@
           <w:lang w:val="en-GB" w:eastAsia="ja-JP"/>
         </w:rPr>
       </w:pPr>
-      <w:r>
-        <w:rPr>
-          <w:lang w:val="en-GB" w:eastAsia="ja-JP"/>
-        </w:rPr>
-        <w:t>Explain about your SaaS provider in around</w:t>
-      </w:r>
-      <w:r>
-        <w:rPr>
-          <w:lang w:val="en-GB" w:eastAsia="ja-JP"/>
-        </w:rPr>
-        <w:t xml:space="preserve"> 200 words.</w:t>
-      </w:r>
-    </w:p>
-    <w:p>
-      <w:pPr>
-        <w:pStyle w:val="BodyText"/>
-        <w:rPr>
-          <w:lang w:val="en-GB" w:eastAsia="ja-JP"/>
-        </w:rPr>
-      </w:pPr>
-      <w:r>
-        <w:rPr>
-          <w:lang w:val="en-GB" w:eastAsia="ja-JP"/>
-        </w:rPr>
-        <w:t>For more information about how to configure and use CloudStreams connectors with</w:t>
-      </w:r>
-      <w:r>
-        <w:rPr>
-          <w:lang w:val="en-GB" w:eastAsia="ja-JP"/>
-        </w:rPr>
-        <w:t xml:space="preserve"> </w:t>
-      </w:r>
-      <w:r>
-        <w:rPr>
-          <w:lang w:val="en-GB" w:eastAsia="ja-JP"/>
-        </w:rPr>
-        <w:t>webMethods CloudStreams, see</w:t>
-      </w:r>
-      <w:r>
-        <w:rPr>
-          <w:lang w:val="en-GB" w:eastAsia="ja-JP"/>
-        </w:rPr>
-        <w:t xml:space="preserve"> the</w:t>
-      </w:r>
-      <w:r>
-        <w:rPr>
-          <w:lang w:val="en-GB" w:eastAsia="ja-JP"/>
-        </w:rPr>
-        <w:t xml:space="preserve"> </w:t>
-      </w:r>
-      <w:r>
-        <w:rPr>
-          <w:rStyle w:val="Emphasis"/>
-          <w:lang w:val="en-IN"/>
-        </w:rPr>
-        <w:t>Administering webMethods CloudStreams</w:t>
-      </w:r>
-      <w:r>
-        <w:rPr>
-          <w:lang w:val="en-GB" w:eastAsia="ja-JP"/>
-        </w:rPr>
-        <w:t xml:space="preserve"> document </w:t>
-      </w:r>
-      <w:r>
-        <w:rPr>
-          <w:lang w:val="en-GB" w:eastAsia="ja-JP"/>
-        </w:rPr>
-        <w:t>available in the</w:t>
-      </w:r>
-      <w:r>
-        <w:rPr>
-          <w:lang w:val="en-GB" w:eastAsia="ja-JP"/>
-        </w:rPr>
-        <w:t xml:space="preserve"> </w:t>
-      </w:r>
-      <w:r>
-        <w:rPr>
-          <w:b/>
-          <w:lang w:val="en-GB" w:eastAsia="ja-JP"/>
-        </w:rPr>
-        <w:t>webMethods</w:t>
-      </w:r>
-      <w:r>
-        <w:rPr>
-          <w:lang w:val="en-GB" w:eastAsia="ja-JP"/>
-        </w:rPr>
-        <w:t xml:space="preserve"> </w:t>
-      </w:r>
-      <w:r>
-        <w:rPr>
-          <w:lang w:val="en-GB" w:eastAsia="ja-JP"/>
-        </w:rPr>
-        <w:t xml:space="preserve">section </w:t>
-      </w:r>
-      <w:r>
-        <w:rPr>
-          <w:lang w:val="en-GB" w:eastAsia="ja-JP"/>
-        </w:rPr>
-        <w:t xml:space="preserve">of the </w:t>
-      </w:r>
-      <w:hyperlink r:id="rId16" w:history="1">
-        <w:r>
-          <w:rPr>
-            <w:rStyle w:val="Hyperlink"/>
-            <w:lang w:val="en-GB" w:eastAsia="ja-JP"/>
-          </w:rPr>
-          <w:t>Software AG Documentation</w:t>
-        </w:r>
-      </w:hyperlink>
-      <w:r>
-        <w:rPr>
-          <w:lang w:val="en-GB" w:eastAsia="ja-JP"/>
-        </w:rPr>
-        <w:t xml:space="preserve"> web page</w:t>
-      </w:r>
-      <w:r>
-        <w:rPr>
-          <w:lang w:val="en-GB" w:eastAsia="ja-JP"/>
-        </w:rPr>
-        <w:t>.</w:t>
-      </w:r>
     </w:p>
     <w:p>
       <w:pPr>
@@ -1584,7 +1567,7 @@
         </w:rPr>
       </w:pPr>
       <w:bookmarkStart w:id="3" w:name="_Managing_Cloud_Connections"/>
-      <w:bookmarkStart w:id="4" w:name="_Toc92778030"/>
+      <w:bookmarkStart w:id="4" w:name="_Toc94711402"/>
       <w:bookmarkEnd w:id="3"/>
       <w:r>
         <w:rPr>
@@ -1629,6 +1612,12 @@
     </w:p>
     <w:p>
       <w:pPr>
+        <w:pStyle w:val="ListParagraph"/>
+        <w:numPr>
+          <w:ilvl w:val="0"/>
+          <w:numId w:val="30"/>
+        </w:numPr>
+        <w:spacing w:line="360" w:lineRule="auto"/>
         <w:rPr>
           <w:lang w:val="en-IN"/>
         </w:rPr>
@@ -1637,7 +1626,26 @@
         <w:rPr>
           <w:lang w:val="en-IN"/>
         </w:rPr>
-        <w:t>1.</w:t>
+        <w:t>Update server url with the one provided by the backend.</w:t>
+      </w:r>
+    </w:p>
+    <w:p>
+      <w:pPr>
+        <w:pStyle w:val="ListParagraph"/>
+        <w:numPr>
+          <w:ilvl w:val="0"/>
+          <w:numId w:val="30"/>
+        </w:numPr>
+        <w:spacing w:line="360" w:lineRule="auto"/>
+        <w:rPr>
+          <w:lang w:val="en-IN"/>
+        </w:rPr>
+      </w:pPr>
+      <w:r>
+        <w:rPr>
+          <w:lang w:val="en-IN"/>
+        </w:rPr>
+        <w:t>Update authorization token</w:t>
       </w:r>
     </w:p>
     <w:p>
@@ -1657,7 +1665,7 @@
       </w:pPr>
       <w:bookmarkStart w:id="5" w:name="_Enabling_Cloud_Connections"/>
       <w:bookmarkStart w:id="6" w:name="_CloudStreams_Salesforce.com_Partner"/>
-      <w:bookmarkStart w:id="7" w:name="_Toc92778031"/>
+      <w:bookmarkStart w:id="7" w:name="_Toc94711403"/>
       <w:bookmarkEnd w:id="5"/>
       <w:bookmarkEnd w:id="6"/>
       <w:r>
@@ -1671,7 +1679,7 @@
         <w:rPr>
           <w:lang w:val="en-IN"/>
         </w:rPr>
-        <w:t>&lt;SaaS name&gt;</w:t>
+        <w:t>Beaconstac</w:t>
       </w:r>
       <w:r>
         <w:rPr>
@@ -1691,7 +1699,7 @@
         </w:numPr>
         <w:spacing w:before="320" w:after="240"/>
       </w:pPr>
-      <w:bookmarkStart w:id="8" w:name="_Toc92778032"/>
+      <w:bookmarkStart w:id="8" w:name="_Toc94711404"/>
       <w:r>
         <w:t xml:space="preserve">Connector </w:t>
       </w:r>
@@ -1738,7 +1746,7 @@
         <w:rPr>
           <w:lang w:val="en-GB" w:eastAsia="ja-JP"/>
         </w:rPr>
-        <w:t>&lt;SaaS name&gt;</w:t>
+        <w:t>Beaconstac</w:t>
       </w:r>
       <w:r>
         <w:rPr>
@@ -1771,7 +1779,7 @@
         <w:rPr>
           <w:lang w:val="en-GB" w:eastAsia="ja-JP"/>
         </w:rPr>
-        <w:t>&lt;SaaS api version&gt;</w:t>
+        <w:t>2.0</w:t>
       </w:r>
     </w:p>
     <w:p>
@@ -1799,7 +1807,7 @@
         <w:rPr>
           <w:lang w:val="en-GB" w:eastAsia="ja-JP"/>
         </w:rPr>
-        <w:t>&lt;Soap or rest&gt;</w:t>
+        <w:t>REST</w:t>
       </w:r>
     </w:p>
     <w:p>
@@ -1826,7 +1834,7 @@
         <w:rPr>
           <w:lang w:val="en-GB" w:eastAsia="ja-JP"/>
         </w:rPr>
-        <w:t>&lt;Participant name&gt;</w:t>
+        <w:t>Priya Bhagat</w:t>
       </w:r>
     </w:p>
     <w:p>
@@ -1853,7 +1861,7 @@
         <w:rPr>
           <w:lang w:val="en-GB" w:eastAsia="ja-JP"/>
         </w:rPr>
-        <w:t>&lt;SaaS group name&gt;</w:t>
+        <w:t xml:space="preserve">Beaconstac </w:t>
       </w:r>
     </w:p>
     <w:p>
@@ -1881,7 +1889,7 @@
         <w:rPr>
           <w:lang w:val="en-GB" w:eastAsia="ja-JP"/>
         </w:rPr>
-        <w:t>&lt;IS version&gt;</w:t>
+        <w:t>10.11</w:t>
       </w:r>
     </w:p>
     <w:p>
@@ -1908,7 +1916,7 @@
         <w:rPr>
           <w:lang w:eastAsia="ja-JP"/>
         </w:rPr>
-        <w:t>&lt;Provider package name&gt;</w:t>
+        <w:t>BeaconstacProvider_v1</w:t>
       </w:r>
     </w:p>
     <w:p>
@@ -1924,7 +1932,7 @@
           <w:lang w:val="en-GB" w:eastAsia="ja-JP"/>
         </w:rPr>
       </w:pPr>
-      <w:bookmarkStart w:id="9" w:name="_Toc92778033"/>
+      <w:bookmarkStart w:id="9" w:name="_Toc94711405"/>
       <w:r>
         <w:rPr>
           <w:lang w:val="en-GB" w:eastAsia="ja-JP"/>
@@ -2140,6 +2148,7 @@
             <w:pPr>
               <w:pStyle w:val="BodyText"/>
             </w:pPr>
+            <w:bookmarkStart w:id="10" w:name="_Hlk94711456"/>
             <w:r>
               <w:t>1</w:t>
             </w:r>
@@ -2161,7 +2170,7 @@
               <w:rPr>
                 <w:lang w:val="en-GB" w:eastAsia="ja-JP"/>
               </w:rPr>
-              <w:t>Get email templates</w:t>
+              <w:t>ListAllOrganization</w:t>
             </w:r>
           </w:p>
         </w:tc>
@@ -2181,7 +2190,19 @@
               <w:rPr>
                 <w:lang w:val="en-GB" w:eastAsia="ja-JP"/>
               </w:rPr>
-              <w:t>/v1/klaviyo/get-email-templates</w:t>
+              <w:t>https://api.beaconstac.com/api</w:t>
+            </w:r>
+            <w:r>
+              <w:rPr>
+                <w:lang w:val="en-GB" w:eastAsia="ja-JP"/>
+              </w:rPr>
+              <w:t>/</w:t>
+            </w:r>
+            <w:r>
+              <w:rPr>
+                <w:lang w:val="en-GB" w:eastAsia="ja-JP"/>
+              </w:rPr>
+              <w:t>organizations</w:t>
             </w:r>
           </w:p>
         </w:tc>
@@ -2221,11 +2242,498 @@
               <w:rPr>
                 <w:lang w:val="en-GB" w:eastAsia="ja-JP"/>
               </w:rPr>
-              <w:t>Get all email templates.</w:t>
+              <w:t>List all Organizations associated to your account</w:t>
             </w:r>
           </w:p>
         </w:tc>
       </w:tr>
+      <w:tr>
+        <w:tblPrEx>
+          <w:tblCellMar>
+            <w:left w:w="108" w:type="dxa"/>
+            <w:right w:w="108" w:type="dxa"/>
+          </w:tblCellMar>
+        </w:tblPrEx>
+        <w:trPr>
+          <w:cnfStyle w:val="000000100000" w:firstRow="0" w:lastRow="0" w:firstColumn="0" w:lastColumn="0" w:oddVBand="0" w:evenVBand="0" w:oddHBand="1" w:evenHBand="0" w:firstRowFirstColumn="0" w:firstRowLastColumn="0" w:lastRowFirstColumn="0" w:lastRowLastColumn="0"/>
+        </w:trPr>
+        <w:tc>
+          <w:tcPr>
+            <w:cnfStyle w:val="001000000000" w:firstRow="0" w:lastRow="0" w:firstColumn="1" w:lastColumn="0" w:oddVBand="0" w:evenVBand="0" w:oddHBand="0" w:evenHBand="0" w:firstRowFirstColumn="0" w:firstRowLastColumn="0" w:lastRowFirstColumn="0" w:lastRowLastColumn="0"/>
+            <w:tcW w:w="540" w:type="dxa"/>
+          </w:tcPr>
+          <w:p>
+            <w:pPr>
+              <w:pStyle w:val="BodyText"/>
+            </w:pPr>
+            <w:r>
+              <w:t>2</w:t>
+            </w:r>
+          </w:p>
+        </w:tc>
+        <w:tc>
+          <w:tcPr>
+            <w:tcW w:w="1530" w:type="dxa"/>
+          </w:tcPr>
+          <w:p>
+            <w:pPr>
+              <w:pStyle w:val="TableParagraph"/>
+              <w:cnfStyle w:val="000000100000" w:firstRow="0" w:lastRow="0" w:firstColumn="0" w:lastColumn="0" w:oddVBand="0" w:evenVBand="0" w:oddHBand="1" w:evenHBand="0" w:firstRowFirstColumn="0" w:firstRowLastColumn="0" w:lastRowFirstColumn="0" w:lastRowLastColumn="0"/>
+              <w:rPr>
+                <w:lang w:val="en-GB" w:eastAsia="ja-JP"/>
+              </w:rPr>
+            </w:pPr>
+            <w:r>
+              <w:rPr>
+                <w:lang w:val="en-GB" w:eastAsia="ja-JP"/>
+              </w:rPr>
+              <w:t>countObject</w:t>
+            </w:r>
+          </w:p>
+        </w:tc>
+        <w:tc>
+          <w:tcPr>
+            <w:tcW w:w="3060" w:type="dxa"/>
+          </w:tcPr>
+          <w:p>
+            <w:pPr>
+              <w:pStyle w:val="TableParagraph"/>
+              <w:cnfStyle w:val="000000100000" w:firstRow="0" w:lastRow="0" w:firstColumn="0" w:lastColumn="0" w:oddVBand="0" w:evenVBand="0" w:oddHBand="1" w:evenHBand="0" w:firstRowFirstColumn="0" w:firstRowLastColumn="0" w:lastRowFirstColumn="0" w:lastRowLastColumn="0"/>
+              <w:rPr>
+                <w:lang w:val="en-GB" w:eastAsia="ja-JP"/>
+              </w:rPr>
+            </w:pPr>
+            <w:r>
+              <w:rPr>
+                <w:lang w:val="en-GB" w:eastAsia="ja-JP"/>
+              </w:rPr>
+              <w:t>https://api.beaconstac.com/api</w:t>
+            </w:r>
+            <w:r>
+              <w:rPr>
+                <w:lang w:val="en-GB" w:eastAsia="ja-JP"/>
+              </w:rPr>
+              <w:t>/</w:t>
+            </w:r>
+            <w:r>
+              <w:rPr>
+                <w:lang w:val="en-GB" w:eastAsia="ja-JP"/>
+              </w:rPr>
+              <w:t>organizations</w:t>
+            </w:r>
+            <w:r>
+              <w:rPr>
+                <w:lang w:val="en-GB" w:eastAsia="ja-JP"/>
+              </w:rPr>
+              <w:t>/{orgId}/counts</w:t>
+            </w:r>
+          </w:p>
+        </w:tc>
+        <w:tc>
+          <w:tcPr>
+            <w:tcW w:w="1080" w:type="dxa"/>
+          </w:tcPr>
+          <w:p>
+            <w:pPr>
+              <w:pStyle w:val="TableParagraph"/>
+              <w:cnfStyle w:val="000000100000" w:firstRow="0" w:lastRow="0" w:firstColumn="0" w:lastColumn="0" w:oddVBand="0" w:evenVBand="0" w:oddHBand="1" w:evenHBand="0" w:firstRowFirstColumn="0" w:firstRowLastColumn="0" w:lastRowFirstColumn="0" w:lastRowLastColumn="0"/>
+              <w:rPr>
+                <w:lang w:val="en-GB" w:eastAsia="ja-JP"/>
+              </w:rPr>
+            </w:pPr>
+            <w:r>
+              <w:rPr>
+                <w:lang w:val="en-GB" w:eastAsia="ja-JP"/>
+              </w:rPr>
+              <w:t>GET</w:t>
+            </w:r>
+          </w:p>
+        </w:tc>
+        <w:tc>
+          <w:tcPr>
+            <w:tcW w:w="3865" w:type="dxa"/>
+          </w:tcPr>
+          <w:p>
+            <w:pPr>
+              <w:pStyle w:val="TableParagraph"/>
+              <w:cnfStyle w:val="000000100000" w:firstRow="0" w:lastRow="0" w:firstColumn="0" w:lastColumn="0" w:oddVBand="0" w:evenVBand="0" w:oddHBand="1" w:evenHBand="0" w:firstRowFirstColumn="0" w:firstRowLastColumn="0" w:lastRowFirstColumn="0" w:lastRowLastColumn="0"/>
+              <w:rPr>
+                <w:lang w:val="en-GB" w:eastAsia="ja-JP"/>
+              </w:rPr>
+            </w:pPr>
+            <w:r>
+              <w:rPr>
+                <w:lang w:val="en-GB" w:eastAsia="ja-JP"/>
+              </w:rPr>
+              <w:t>Count of objects associated with the Organization</w:t>
+            </w:r>
+          </w:p>
+        </w:tc>
+      </w:tr>
+      <w:tr>
+        <w:tblPrEx>
+          <w:tblCellMar>
+            <w:left w:w="108" w:type="dxa"/>
+            <w:right w:w="108" w:type="dxa"/>
+          </w:tblCellMar>
+        </w:tblPrEx>
+        <w:trPr>
+          <w:cnfStyle w:val="000000010000" w:firstRow="0" w:lastRow="0" w:firstColumn="0" w:lastColumn="0" w:oddVBand="0" w:evenVBand="0" w:oddHBand="0" w:evenHBand="1" w:firstRowFirstColumn="0" w:firstRowLastColumn="0" w:lastRowFirstColumn="0" w:lastRowLastColumn="0"/>
+        </w:trPr>
+        <w:tc>
+          <w:tcPr>
+            <w:cnfStyle w:val="001000000000" w:firstRow="0" w:lastRow="0" w:firstColumn="1" w:lastColumn="0" w:oddVBand="0" w:evenVBand="0" w:oddHBand="0" w:evenHBand="0" w:firstRowFirstColumn="0" w:firstRowLastColumn="0" w:lastRowFirstColumn="0" w:lastRowLastColumn="0"/>
+            <w:tcW w:w="540" w:type="dxa"/>
+          </w:tcPr>
+          <w:p>
+            <w:pPr>
+              <w:pStyle w:val="BodyText"/>
+            </w:pPr>
+            <w:r>
+              <w:t>3</w:t>
+            </w:r>
+          </w:p>
+        </w:tc>
+        <w:tc>
+          <w:tcPr>
+            <w:tcW w:w="1530" w:type="dxa"/>
+          </w:tcPr>
+          <w:p>
+            <w:pPr>
+              <w:pStyle w:val="TableParagraph"/>
+              <w:cnfStyle w:val="000000010000" w:firstRow="0" w:lastRow="0" w:firstColumn="0" w:lastColumn="0" w:oddVBand="0" w:evenVBand="0" w:oddHBand="0" w:evenHBand="1" w:firstRowFirstColumn="0" w:firstRowLastColumn="0" w:lastRowFirstColumn="0" w:lastRowLastColumn="0"/>
+              <w:rPr>
+                <w:lang w:val="en-GB" w:eastAsia="ja-JP"/>
+              </w:rPr>
+            </w:pPr>
+            <w:r>
+              <w:rPr>
+                <w:lang w:val="en-GB" w:eastAsia="ja-JP"/>
+              </w:rPr>
+              <w:t>retrieveOrganization</w:t>
+            </w:r>
+          </w:p>
+        </w:tc>
+        <w:tc>
+          <w:tcPr>
+            <w:tcW w:w="3060" w:type="dxa"/>
+          </w:tcPr>
+          <w:p>
+            <w:pPr>
+              <w:pStyle w:val="TableParagraph"/>
+              <w:cnfStyle w:val="000000010000" w:firstRow="0" w:lastRow="0" w:firstColumn="0" w:lastColumn="0" w:oddVBand="0" w:evenVBand="0" w:oddHBand="0" w:evenHBand="1" w:firstRowFirstColumn="0" w:firstRowLastColumn="0" w:lastRowFirstColumn="0" w:lastRowLastColumn="0"/>
+              <w:rPr>
+                <w:lang w:val="en-GB" w:eastAsia="ja-JP"/>
+              </w:rPr>
+            </w:pPr>
+            <w:r>
+              <w:rPr>
+                <w:lang w:val="en-GB" w:eastAsia="ja-JP"/>
+              </w:rPr>
+              <w:t>https://api.beaconstac.com/api</w:t>
+            </w:r>
+            <w:r>
+              <w:rPr>
+                <w:lang w:val="en-GB" w:eastAsia="ja-JP"/>
+              </w:rPr>
+              <w:t>/</w:t>
+            </w:r>
+            <w:r>
+              <w:rPr>
+                <w:lang w:val="en-GB" w:eastAsia="ja-JP"/>
+              </w:rPr>
+              <w:t>organizations</w:t>
+            </w:r>
+            <w:r>
+              <w:rPr>
+                <w:lang w:val="en-GB" w:eastAsia="ja-JP"/>
+              </w:rPr>
+              <w:t>/{orgId}</w:t>
+            </w:r>
+          </w:p>
+        </w:tc>
+        <w:tc>
+          <w:tcPr>
+            <w:tcW w:w="1080" w:type="dxa"/>
+          </w:tcPr>
+          <w:p>
+            <w:pPr>
+              <w:pStyle w:val="TableParagraph"/>
+              <w:cnfStyle w:val="000000010000" w:firstRow="0" w:lastRow="0" w:firstColumn="0" w:lastColumn="0" w:oddVBand="0" w:evenVBand="0" w:oddHBand="0" w:evenHBand="1" w:firstRowFirstColumn="0" w:firstRowLastColumn="0" w:lastRowFirstColumn="0" w:lastRowLastColumn="0"/>
+              <w:rPr>
+                <w:lang w:val="en-GB" w:eastAsia="ja-JP"/>
+              </w:rPr>
+            </w:pPr>
+            <w:r>
+              <w:rPr>
+                <w:lang w:val="en-GB" w:eastAsia="ja-JP"/>
+              </w:rPr>
+              <w:t>GET</w:t>
+            </w:r>
+          </w:p>
+        </w:tc>
+        <w:tc>
+          <w:tcPr>
+            <w:tcW w:w="3865" w:type="dxa"/>
+          </w:tcPr>
+          <w:p>
+            <w:pPr>
+              <w:pStyle w:val="TableParagraph"/>
+              <w:cnfStyle w:val="000000010000" w:firstRow="0" w:lastRow="0" w:firstColumn="0" w:lastColumn="0" w:oddVBand="0" w:evenVBand="0" w:oddHBand="0" w:evenHBand="1" w:firstRowFirstColumn="0" w:firstRowLastColumn="0" w:lastRowFirstColumn="0" w:lastRowLastColumn="0"/>
+              <w:rPr>
+                <w:lang w:val="en-GB" w:eastAsia="ja-JP"/>
+              </w:rPr>
+            </w:pPr>
+            <w:r>
+              <w:rPr>
+                <w:lang w:val="en-GB" w:eastAsia="ja-JP"/>
+              </w:rPr>
+              <w:t>Retreive an Organization</w:t>
+            </w:r>
+          </w:p>
+        </w:tc>
+      </w:tr>
+      <w:tr>
+        <w:tblPrEx>
+          <w:tblCellMar>
+            <w:left w:w="108" w:type="dxa"/>
+            <w:right w:w="108" w:type="dxa"/>
+          </w:tblCellMar>
+        </w:tblPrEx>
+        <w:trPr>
+          <w:cnfStyle w:val="000000100000" w:firstRow="0" w:lastRow="0" w:firstColumn="0" w:lastColumn="0" w:oddVBand="0" w:evenVBand="0" w:oddHBand="1" w:evenHBand="0" w:firstRowFirstColumn="0" w:firstRowLastColumn="0" w:lastRowFirstColumn="0" w:lastRowLastColumn="0"/>
+        </w:trPr>
+        <w:tc>
+          <w:tcPr>
+            <w:cnfStyle w:val="001000000000" w:firstRow="0" w:lastRow="0" w:firstColumn="1" w:lastColumn="0" w:oddVBand="0" w:evenVBand="0" w:oddHBand="0" w:evenHBand="0" w:firstRowFirstColumn="0" w:firstRowLastColumn="0" w:lastRowFirstColumn="0" w:lastRowLastColumn="0"/>
+            <w:tcW w:w="540" w:type="dxa"/>
+          </w:tcPr>
+          <w:p>
+            <w:pPr>
+              <w:pStyle w:val="BodyText"/>
+            </w:pPr>
+            <w:r>
+              <w:t>4</w:t>
+            </w:r>
+          </w:p>
+        </w:tc>
+        <w:tc>
+          <w:tcPr>
+            <w:tcW w:w="1530" w:type="dxa"/>
+          </w:tcPr>
+          <w:p>
+            <w:pPr>
+              <w:pStyle w:val="TableParagraph"/>
+              <w:cnfStyle w:val="000000100000" w:firstRow="0" w:lastRow="0" w:firstColumn="0" w:lastColumn="0" w:oddVBand="0" w:evenVBand="0" w:oddHBand="1" w:evenHBand="0" w:firstRowFirstColumn="0" w:firstRowLastColumn="0" w:lastRowFirstColumn="0" w:lastRowLastColumn="0"/>
+              <w:rPr>
+                <w:lang w:val="en-GB" w:eastAsia="ja-JP"/>
+              </w:rPr>
+            </w:pPr>
+            <w:r>
+              <w:rPr>
+                <w:lang w:val="en-GB" w:eastAsia="ja-JP"/>
+              </w:rPr>
+              <w:t>createOrganization</w:t>
+            </w:r>
+          </w:p>
+        </w:tc>
+        <w:tc>
+          <w:tcPr>
+            <w:tcW w:w="3060" w:type="dxa"/>
+          </w:tcPr>
+          <w:p>
+            <w:pPr>
+              <w:pStyle w:val="TableParagraph"/>
+              <w:cnfStyle w:val="000000100000" w:firstRow="0" w:lastRow="0" w:firstColumn="0" w:lastColumn="0" w:oddVBand="0" w:evenVBand="0" w:oddHBand="1" w:evenHBand="0" w:firstRowFirstColumn="0" w:firstRowLastColumn="0" w:lastRowFirstColumn="0" w:lastRowLastColumn="0"/>
+              <w:rPr>
+                <w:lang w:val="en-GB" w:eastAsia="ja-JP"/>
+              </w:rPr>
+            </w:pPr>
+            <w:r>
+              <w:rPr>
+                <w:lang w:val="en-GB" w:eastAsia="ja-JP"/>
+              </w:rPr>
+              <w:t>https://api.beaconstac.com/api</w:t>
+            </w:r>
+            <w:r>
+              <w:rPr>
+                <w:lang w:val="en-GB" w:eastAsia="ja-JP"/>
+              </w:rPr>
+              <w:t>/</w:t>
+            </w:r>
+            <w:r>
+              <w:rPr>
+                <w:lang w:val="en-GB" w:eastAsia="ja-JP"/>
+              </w:rPr>
+              <w:t>organizations</w:t>
+            </w:r>
+          </w:p>
+        </w:tc>
+        <w:tc>
+          <w:tcPr>
+            <w:tcW w:w="1080" w:type="dxa"/>
+          </w:tcPr>
+          <w:p>
+            <w:pPr>
+              <w:pStyle w:val="TableParagraph"/>
+              <w:cnfStyle w:val="000000100000" w:firstRow="0" w:lastRow="0" w:firstColumn="0" w:lastColumn="0" w:oddVBand="0" w:evenVBand="0" w:oddHBand="1" w:evenHBand="0" w:firstRowFirstColumn="0" w:firstRowLastColumn="0" w:lastRowFirstColumn="0" w:lastRowLastColumn="0"/>
+              <w:rPr>
+                <w:lang w:val="en-GB" w:eastAsia="ja-JP"/>
+              </w:rPr>
+            </w:pPr>
+            <w:r>
+              <w:rPr>
+                <w:lang w:val="en-GB" w:eastAsia="ja-JP"/>
+              </w:rPr>
+              <w:t>POST</w:t>
+            </w:r>
+          </w:p>
+        </w:tc>
+        <w:tc>
+          <w:tcPr>
+            <w:tcW w:w="3865" w:type="dxa"/>
+          </w:tcPr>
+          <w:p>
+            <w:pPr>
+              <w:pStyle w:val="TableParagraph"/>
+              <w:cnfStyle w:val="000000100000" w:firstRow="0" w:lastRow="0" w:firstColumn="0" w:lastColumn="0" w:oddVBand="0" w:evenVBand="0" w:oddHBand="1" w:evenHBand="0" w:firstRowFirstColumn="0" w:firstRowLastColumn="0" w:lastRowFirstColumn="0" w:lastRowLastColumn="0"/>
+              <w:rPr>
+                <w:lang w:val="en-GB" w:eastAsia="ja-JP"/>
+              </w:rPr>
+            </w:pPr>
+            <w:r>
+              <w:rPr>
+                <w:lang w:val="en-GB" w:eastAsia="ja-JP"/>
+              </w:rPr>
+              <w:t>Create Child Organization</w:t>
+            </w:r>
+          </w:p>
+        </w:tc>
+      </w:tr>
+      <w:tr>
+        <w:tblPrEx>
+          <w:tblCellMar>
+            <w:left w:w="108" w:type="dxa"/>
+            <w:right w:w="108" w:type="dxa"/>
+          </w:tblCellMar>
+        </w:tblPrEx>
+        <w:trPr>
+          <w:cnfStyle w:val="000000010000" w:firstRow="0" w:lastRow="0" w:firstColumn="0" w:lastColumn="0" w:oddVBand="0" w:evenVBand="0" w:oddHBand="0" w:evenHBand="1" w:firstRowFirstColumn="0" w:firstRowLastColumn="0" w:lastRowFirstColumn="0" w:lastRowLastColumn="0"/>
+        </w:trPr>
+        <w:tc>
+          <w:tcPr>
+            <w:cnfStyle w:val="001000000000" w:firstRow="0" w:lastRow="0" w:firstColumn="1" w:lastColumn="0" w:oddVBand="0" w:evenVBand="0" w:oddHBand="0" w:evenHBand="0" w:firstRowFirstColumn="0" w:firstRowLastColumn="0" w:lastRowFirstColumn="0" w:lastRowLastColumn="0"/>
+            <w:tcW w:w="540" w:type="dxa"/>
+          </w:tcPr>
+          <w:p>
+            <w:pPr>
+              <w:pStyle w:val="BodyText"/>
+            </w:pPr>
+            <w:r>
+              <w:t>5</w:t>
+            </w:r>
+          </w:p>
+        </w:tc>
+        <w:tc>
+          <w:tcPr>
+            <w:tcW w:w="1530" w:type="dxa"/>
+          </w:tcPr>
+          <w:p>
+            <w:pPr>
+              <w:pStyle w:val="TableParagraph"/>
+              <w:cnfStyle w:val="000000010000" w:firstRow="0" w:lastRow="0" w:firstColumn="0" w:lastColumn="0" w:oddVBand="0" w:evenVBand="0" w:oddHBand="0" w:evenHBand="1" w:firstRowFirstColumn="0" w:firstRowLastColumn="0" w:lastRowFirstColumn="0" w:lastRowLastColumn="0"/>
+              <w:rPr>
+                <w:lang w:val="en-GB" w:eastAsia="ja-JP"/>
+              </w:rPr>
+            </w:pPr>
+            <w:r>
+              <w:rPr>
+                <w:lang w:val="en-GB" w:eastAsia="ja-JP"/>
+              </w:rPr>
+              <w:t>updateOrganization</w:t>
+            </w:r>
+          </w:p>
+        </w:tc>
+        <w:tc>
+          <w:tcPr>
+            <w:tcW w:w="3060" w:type="dxa"/>
+          </w:tcPr>
+          <w:p>
+            <w:pPr>
+              <w:pStyle w:val="TableParagraph"/>
+              <w:cnfStyle w:val="000000010000" w:firstRow="0" w:lastRow="0" w:firstColumn="0" w:lastColumn="0" w:oddVBand="0" w:evenVBand="0" w:oddHBand="0" w:evenHBand="1" w:firstRowFirstColumn="0" w:firstRowLastColumn="0" w:lastRowFirstColumn="0" w:lastRowLastColumn="0"/>
+              <w:rPr>
+                <w:lang w:val="en-GB" w:eastAsia="ja-JP"/>
+              </w:rPr>
+            </w:pPr>
+            <w:r>
+              <w:rPr>
+                <w:lang w:val="en-GB" w:eastAsia="ja-JP"/>
+              </w:rPr>
+              <w:t>https://api.beaconstac.com/api</w:t>
+            </w:r>
+            <w:r>
+              <w:rPr>
+                <w:lang w:val="en-GB" w:eastAsia="ja-JP"/>
+              </w:rPr>
+              <w:t>/</w:t>
+            </w:r>
+            <w:r>
+              <w:rPr>
+                <w:lang w:val="en-GB" w:eastAsia="ja-JP"/>
+              </w:rPr>
+              <w:t>organizations</w:t>
+            </w:r>
+            <w:r>
+              <w:rPr>
+                <w:lang w:val="en-GB" w:eastAsia="ja-JP"/>
+              </w:rPr>
+              <w:t>/{orgId}</w:t>
+            </w:r>
+          </w:p>
+        </w:tc>
+        <w:tc>
+          <w:tcPr>
+            <w:tcW w:w="1080" w:type="dxa"/>
+          </w:tcPr>
+          <w:p>
+            <w:pPr>
+              <w:pStyle w:val="TableParagraph"/>
+              <w:cnfStyle w:val="000000010000" w:firstRow="0" w:lastRow="0" w:firstColumn="0" w:lastColumn="0" w:oddVBand="0" w:evenVBand="0" w:oddHBand="0" w:evenHBand="1" w:firstRowFirstColumn="0" w:firstRowLastColumn="0" w:lastRowFirstColumn="0" w:lastRowLastColumn="0"/>
+              <w:rPr>
+                <w:lang w:val="en-GB" w:eastAsia="ja-JP"/>
+              </w:rPr>
+            </w:pPr>
+            <w:r>
+              <w:rPr>
+                <w:lang w:val="en-GB" w:eastAsia="ja-JP"/>
+              </w:rPr>
+              <w:t>PUT</w:t>
+            </w:r>
+          </w:p>
+        </w:tc>
+        <w:tc>
+          <w:tcPr>
+            <w:tcW w:w="3865" w:type="dxa"/>
+          </w:tcPr>
+          <w:p>
+            <w:pPr>
+              <w:pStyle w:val="TableParagraph"/>
+              <w:cnfStyle w:val="000000010000" w:firstRow="0" w:lastRow="0" w:firstColumn="0" w:lastColumn="0" w:oddVBand="0" w:evenVBand="0" w:oddHBand="0" w:evenHBand="1" w:firstRowFirstColumn="0" w:firstRowLastColumn="0" w:lastRowFirstColumn="0" w:lastRowLastColumn="0"/>
+              <w:rPr>
+                <w:lang w:val="en-GB" w:eastAsia="ja-JP"/>
+              </w:rPr>
+            </w:pPr>
+            <w:r>
+              <w:rPr>
+                <w:lang w:val="en-GB" w:eastAsia="ja-JP"/>
+              </w:rPr>
+              <w:t>Update Organization</w:t>
+            </w:r>
+          </w:p>
+        </w:tc>
+      </w:tr>
+      <w:bookmarkEnd w:id="10"/>
     </w:tbl>
     <w:p>
       <w:pPr>
@@ -2255,50 +2763,79 @@
           <w:lang w:val="en-GB" w:eastAsia="ja-JP"/>
         </w:rPr>
       </w:pPr>
-      <w:bookmarkStart w:id="10" w:name="_Toc92778034"/>
+      <w:bookmarkStart w:id="11" w:name="_Toc94711406"/>
       <w:r>
         <w:rPr>
           <w:lang w:val="en-GB" w:eastAsia="ja-JP"/>
         </w:rPr>
-        <w:t>Us</w:t>
+        <w:lastRenderedPageBreak/>
+        <w:t>Unit test result</w:t>
       </w:r>
-      <w:r>
-        <w:rPr>
-          <w:lang w:val="en-GB" w:eastAsia="ja-JP"/>
-        </w:rPr>
-        <w:t>age Notes</w:t>
-      </w:r>
-      <w:bookmarkEnd w:id="10"/>
+      <w:bookmarkEnd w:id="11"/>
     </w:p>
     <w:p>
       <w:pPr>
-        <w:pStyle w:val="BodyText"/>
         <w:rPr>
           <w:lang w:val="en-GB" w:eastAsia="ja-JP"/>
         </w:rPr>
       </w:pPr>
-      <w:r>
-        <w:rPr>
-          <w:lang w:val="en-GB" w:eastAsia="ja-JP"/>
-        </w:rPr>
-        <w:t>Any special notes</w:t>
-      </w:r>
     </w:p>
     <w:p>
       <w:pPr>
         <w:rPr>
           <w:lang w:val="en-GB" w:eastAsia="ja-JP"/>
         </w:rPr>
+      </w:pPr>
+    </w:p>
+    <w:bookmarkStart w:id="12" w:name="_MON_1705324145"/>
+    <w:bookmarkEnd w:id="12"/>
+    <w:p>
+      <w:pPr>
+        <w:rPr>
+          <w:lang w:val="en-GB" w:eastAsia="ja-JP"/>
+        </w:rPr>
         <w:sectPr>
-          <w:headerReference w:type="default" r:id="rId17"/>
-          <w:footerReference w:type="default" r:id="rId18"/>
-          <w:headerReference w:type="first" r:id="rId19"/>
+          <w:headerReference w:type="default" r:id="rId16"/>
+          <w:footerReference w:type="default" r:id="rId17"/>
+          <w:headerReference w:type="first" r:id="rId18"/>
           <w:pgSz w:w="12240" w:h="15840" w:code="1"/>
           <w:pgMar w:top="709" w:right="1080" w:bottom="1276" w:left="1080" w:header="488" w:footer="567" w:gutter="0"/>
           <w:cols w:space="708"/>
           <w:docGrid w:linePitch="360"/>
         </w:sectPr>
       </w:pPr>
+      <w:r>
+        <w:rPr>
+          <w:lang w:val="en-GB" w:eastAsia="ja-JP"/>
+        </w:rPr>
+        <w:object w:dxaOrig="1520" w:dyaOrig="987" w14:anchorId="5818E06D">
+          <v:shapetype id="_x0000_t75" coordsize="21600,21600" o:spt="75" o:preferrelative="t" path="m@4@5l@4@11@9@11@9@5xe" filled="f" stroked="f">
+            <v:stroke joinstyle="miter"/>
+            <v:formulas>
+              <v:f eqn="if lineDrawn pixelLineWidth 0"/>
+              <v:f eqn="sum @0 1 0"/>
+              <v:f eqn="sum 0 0 @1"/>
+              <v:f eqn="prod @2 1 2"/>
+              <v:f eqn="prod @3 21600 pixelWidth"/>
+              <v:f eqn="prod @3 21600 pixelHeight"/>
+              <v:f eqn="sum @0 0 1"/>
+              <v:f eqn="prod @6 1 2"/>
+              <v:f eqn="prod @7 21600 pixelWidth"/>
+              <v:f eqn="sum @8 21600 0"/>
+              <v:f eqn="prod @7 21600 pixelHeight"/>
+              <v:f eqn="sum @10 21600 0"/>
+            </v:formulas>
+            <v:path o:extrusionok="f" gradientshapeok="t" o:connecttype="rect"/>
+            <o:lock v:ext="edit" aspectratio="t"/>
+          </v:shapetype>
+          <v:shape id="_x0000_i1029" type="#_x0000_t75" style="width:76.2pt;height:49.2pt" o:ole="">
+            <v:imagedata r:id="rId19" o:title=""/>
+          </v:shape>
+          <o:OLEObject Type="Embed" ProgID="Word.Document.12" ShapeID="_x0000_i1029" DrawAspect="Icon" ObjectID="_1705324502" r:id="rId20">
+            <o:FieldCodes>\s</o:FieldCodes>
+          </o:OLEObject>
+        </w:object>
+      </w:r>
     </w:p>
     <w:p>
       <w:pPr>
@@ -2311,11 +2848,11 @@
       </w:pPr>
     </w:p>
     <w:sectPr>
-      <w:headerReference w:type="even" r:id="rId20"/>
-      <w:headerReference w:type="default" r:id="rId21"/>
-      <w:footerReference w:type="default" r:id="rId22"/>
-      <w:headerReference w:type="first" r:id="rId23"/>
-      <w:footerReference w:type="first" r:id="rId24"/>
+      <w:headerReference w:type="even" r:id="rId21"/>
+      <w:headerReference w:type="default" r:id="rId22"/>
+      <w:footerReference w:type="default" r:id="rId23"/>
+      <w:headerReference w:type="first" r:id="rId24"/>
+      <w:footerReference w:type="first" r:id="rId25"/>
       <w:pgSz w:w="11906" w:h="16838" w:code="9"/>
       <w:pgMar w:top="1418" w:right="1021" w:bottom="1134" w:left="1418" w:header="490" w:footer="3168" w:gutter="0"/>
       <w:cols w:space="708"/>
@@ -3939,7 +4476,7 @@
       <w:rPr>
         <w:lang w:val="en-IN"/>
       </w:rPr>
-      <w:t>&lt;SaaS Name&gt;</w:t>
+      <w:t>Beaconstac</w:t>
     </w:r>
     <w:r>
       <w:rPr>
@@ -3951,7 +4488,13 @@
       <w:rPr>
         <w:lang w:val="en-IN"/>
       </w:rPr>
-      <w:t>10.5</w:t>
+      <w:t>10.</w:t>
+    </w:r>
+    <w:r>
+      <w:rPr>
+        <w:lang w:val="en-IN"/>
+      </w:rPr>
+      <w:t>11</w:t>
     </w:r>
   </w:p>
   <w:p>
@@ -4673,6 +5216,95 @@
     </w:lvl>
   </w:abstractNum>
   <w:abstractNum w:abstractNumId="9" w15:restartNumberingAfterBreak="0">
+    <w:nsid w:val="181C30A3"/>
+    <w:multiLevelType w:val="hybridMultilevel"/>
+    <w:tmpl w:val="E7BA736E"/>
+    <w:lvl w:ilvl="0" w:tplc="4009000F">
+      <w:start w:val="1"/>
+      <w:numFmt w:val="decimal"/>
+      <w:lvlText w:val="%1."/>
+      <w:lvlJc w:val="left"/>
+      <w:pPr>
+        <w:ind w:left="720" w:hanging="360"/>
+      </w:pPr>
+      <w:rPr>
+        <w:rFonts w:hint="default"/>
+      </w:rPr>
+    </w:lvl>
+    <w:lvl w:ilvl="1" w:tplc="40090019" w:tentative="1">
+      <w:start w:val="1"/>
+      <w:numFmt w:val="lowerLetter"/>
+      <w:lvlText w:val="%2."/>
+      <w:lvlJc w:val="left"/>
+      <w:pPr>
+        <w:ind w:left="1440" w:hanging="360"/>
+      </w:pPr>
+    </w:lvl>
+    <w:lvl w:ilvl="2" w:tplc="4009001B" w:tentative="1">
+      <w:start w:val="1"/>
+      <w:numFmt w:val="lowerRoman"/>
+      <w:lvlText w:val="%3."/>
+      <w:lvlJc w:val="right"/>
+      <w:pPr>
+        <w:ind w:left="2160" w:hanging="180"/>
+      </w:pPr>
+    </w:lvl>
+    <w:lvl w:ilvl="3" w:tplc="4009000F" w:tentative="1">
+      <w:start w:val="1"/>
+      <w:numFmt w:val="decimal"/>
+      <w:lvlText w:val="%4."/>
+      <w:lvlJc w:val="left"/>
+      <w:pPr>
+        <w:ind w:left="2880" w:hanging="360"/>
+      </w:pPr>
+    </w:lvl>
+    <w:lvl w:ilvl="4" w:tplc="40090019" w:tentative="1">
+      <w:start w:val="1"/>
+      <w:numFmt w:val="lowerLetter"/>
+      <w:lvlText w:val="%5."/>
+      <w:lvlJc w:val="left"/>
+      <w:pPr>
+        <w:ind w:left="3600" w:hanging="360"/>
+      </w:pPr>
+    </w:lvl>
+    <w:lvl w:ilvl="5" w:tplc="4009001B" w:tentative="1">
+      <w:start w:val="1"/>
+      <w:numFmt w:val="lowerRoman"/>
+      <w:lvlText w:val="%6."/>
+      <w:lvlJc w:val="right"/>
+      <w:pPr>
+        <w:ind w:left="4320" w:hanging="180"/>
+      </w:pPr>
+    </w:lvl>
+    <w:lvl w:ilvl="6" w:tplc="4009000F" w:tentative="1">
+      <w:start w:val="1"/>
+      <w:numFmt w:val="decimal"/>
+      <w:lvlText w:val="%7."/>
+      <w:lvlJc w:val="left"/>
+      <w:pPr>
+        <w:ind w:left="5040" w:hanging="360"/>
+      </w:pPr>
+    </w:lvl>
+    <w:lvl w:ilvl="7" w:tplc="40090019" w:tentative="1">
+      <w:start w:val="1"/>
+      <w:numFmt w:val="lowerLetter"/>
+      <w:lvlText w:val="%8."/>
+      <w:lvlJc w:val="left"/>
+      <w:pPr>
+        <w:ind w:left="5760" w:hanging="360"/>
+      </w:pPr>
+    </w:lvl>
+    <w:lvl w:ilvl="8" w:tplc="4009001B" w:tentative="1">
+      <w:start w:val="1"/>
+      <w:numFmt w:val="lowerRoman"/>
+      <w:lvlText w:val="%9."/>
+      <w:lvlJc w:val="right"/>
+      <w:pPr>
+        <w:ind w:left="6480" w:hanging="180"/>
+      </w:pPr>
+    </w:lvl>
+  </w:abstractNum>
+  <w:abstractNum w:abstractNumId="10" w15:restartNumberingAfterBreak="0">
     <w:nsid w:val="2B53476B"/>
     <w:multiLevelType w:val="hybridMultilevel"/>
     <w:tmpl w:val="5ACCC194"/>
@@ -4785,7 +5417,7 @@
       </w:rPr>
     </w:lvl>
   </w:abstractNum>
-  <w:abstractNum w:abstractNumId="10" w15:restartNumberingAfterBreak="0">
+  <w:abstractNum w:abstractNumId="11" w15:restartNumberingAfterBreak="0">
     <w:nsid w:val="2D9321F6"/>
     <w:multiLevelType w:val="multilevel"/>
     <w:tmpl w:val="8CA289EA"/>
@@ -4915,7 +5547,7 @@
       </w:rPr>
     </w:lvl>
   </w:abstractNum>
-  <w:abstractNum w:abstractNumId="11" w15:restartNumberingAfterBreak="0">
+  <w:abstractNum w:abstractNumId="12" w15:restartNumberingAfterBreak="0">
     <w:nsid w:val="3182742C"/>
     <w:multiLevelType w:val="hybridMultilevel"/>
     <w:tmpl w:val="0CEE5384"/>
@@ -5028,7 +5660,7 @@
       </w:rPr>
     </w:lvl>
   </w:abstractNum>
-  <w:abstractNum w:abstractNumId="12" w15:restartNumberingAfterBreak="0">
+  <w:abstractNum w:abstractNumId="13" w15:restartNumberingAfterBreak="0">
     <w:nsid w:val="397D332C"/>
     <w:multiLevelType w:val="hybridMultilevel"/>
     <w:tmpl w:val="9DC65AC0"/>
@@ -5141,7 +5773,7 @@
       </w:rPr>
     </w:lvl>
   </w:abstractNum>
-  <w:abstractNum w:abstractNumId="13" w15:restartNumberingAfterBreak="0">
+  <w:abstractNum w:abstractNumId="14" w15:restartNumberingAfterBreak="0">
     <w:nsid w:val="3CB10020"/>
     <w:multiLevelType w:val="multilevel"/>
     <w:tmpl w:val="9F74B85E"/>
@@ -5316,7 +5948,7 @@
       </w:rPr>
     </w:lvl>
   </w:abstractNum>
-  <w:abstractNum w:abstractNumId="14" w15:restartNumberingAfterBreak="0">
+  <w:abstractNum w:abstractNumId="15" w15:restartNumberingAfterBreak="0">
     <w:nsid w:val="44890A84"/>
     <w:multiLevelType w:val="multilevel"/>
     <w:tmpl w:val="5E789A84"/>
@@ -5436,7 +6068,7 @@
       </w:rPr>
     </w:lvl>
   </w:abstractNum>
-  <w:abstractNum w:abstractNumId="15" w15:restartNumberingAfterBreak="0">
+  <w:abstractNum w:abstractNumId="16" w15:restartNumberingAfterBreak="0">
     <w:nsid w:val="44B47521"/>
     <w:multiLevelType w:val="hybridMultilevel"/>
     <w:tmpl w:val="7F4C2F5A"/>
@@ -5549,7 +6181,7 @@
       </w:rPr>
     </w:lvl>
   </w:abstractNum>
-  <w:abstractNum w:abstractNumId="16" w15:restartNumberingAfterBreak="0">
+  <w:abstractNum w:abstractNumId="17" w15:restartNumberingAfterBreak="0">
     <w:nsid w:val="45260827"/>
     <w:multiLevelType w:val="hybridMultilevel"/>
     <w:tmpl w:val="D84C6040"/>
@@ -5635,7 +6267,7 @@
       </w:pPr>
     </w:lvl>
   </w:abstractNum>
-  <w:abstractNum w:abstractNumId="17" w15:restartNumberingAfterBreak="0">
+  <w:abstractNum w:abstractNumId="18" w15:restartNumberingAfterBreak="0">
     <w:nsid w:val="47E020FB"/>
     <w:multiLevelType w:val="hybridMultilevel"/>
     <w:tmpl w:val="08C4C920"/>
@@ -5748,7 +6380,7 @@
       </w:rPr>
     </w:lvl>
   </w:abstractNum>
-  <w:abstractNum w:abstractNumId="18" w15:restartNumberingAfterBreak="0">
+  <w:abstractNum w:abstractNumId="19" w15:restartNumberingAfterBreak="0">
     <w:nsid w:val="48CD2087"/>
     <w:multiLevelType w:val="multilevel"/>
     <w:tmpl w:val="1A12AC2A"/>
@@ -6123,7 +6755,7 @@
       </w:rPr>
     </w:lvl>
   </w:abstractNum>
-  <w:abstractNum w:abstractNumId="19" w15:restartNumberingAfterBreak="0">
+  <w:abstractNum w:abstractNumId="20" w15:restartNumberingAfterBreak="0">
     <w:nsid w:val="4A834ABD"/>
     <w:multiLevelType w:val="hybridMultilevel"/>
     <w:tmpl w:val="06C62EDA"/>
@@ -6236,7 +6868,7 @@
       </w:rPr>
     </w:lvl>
   </w:abstractNum>
-  <w:abstractNum w:abstractNumId="20" w15:restartNumberingAfterBreak="0">
+  <w:abstractNum w:abstractNumId="21" w15:restartNumberingAfterBreak="0">
     <w:nsid w:val="50EB18B8"/>
     <w:multiLevelType w:val="hybridMultilevel"/>
     <w:tmpl w:val="1B2A98EA"/>
@@ -6322,7 +6954,7 @@
       </w:pPr>
     </w:lvl>
   </w:abstractNum>
-  <w:abstractNum w:abstractNumId="21" w15:restartNumberingAfterBreak="0">
+  <w:abstractNum w:abstractNumId="22" w15:restartNumberingAfterBreak="0">
     <w:nsid w:val="5D1C3726"/>
     <w:multiLevelType w:val="multilevel"/>
     <w:tmpl w:val="E4260C5E"/>
@@ -6471,7 +7103,7 @@
       </w:rPr>
     </w:lvl>
   </w:abstractNum>
-  <w:abstractNum w:abstractNumId="22" w15:restartNumberingAfterBreak="0">
+  <w:abstractNum w:abstractNumId="23" w15:restartNumberingAfterBreak="0">
     <w:nsid w:val="63E22C4A"/>
     <w:multiLevelType w:val="hybridMultilevel"/>
     <w:tmpl w:val="291A1476"/>
@@ -6614,7 +7246,7 @@
       </w:rPr>
     </w:lvl>
   </w:abstractNum>
-  <w:abstractNum w:abstractNumId="23" w15:restartNumberingAfterBreak="0">
+  <w:abstractNum w:abstractNumId="24" w15:restartNumberingAfterBreak="0">
     <w:nsid w:val="6D50616D"/>
     <w:multiLevelType w:val="hybridMultilevel"/>
     <w:tmpl w:val="FA16A174"/>
@@ -6727,7 +7359,7 @@
       </w:rPr>
     </w:lvl>
   </w:abstractNum>
-  <w:abstractNum w:abstractNumId="24" w15:restartNumberingAfterBreak="0">
+  <w:abstractNum w:abstractNumId="25" w15:restartNumberingAfterBreak="0">
     <w:nsid w:val="71AB73CD"/>
     <w:multiLevelType w:val="hybridMultilevel"/>
     <w:tmpl w:val="C0E24D16"/>
@@ -6840,7 +7472,7 @@
       </w:rPr>
     </w:lvl>
   </w:abstractNum>
-  <w:abstractNum w:abstractNumId="25" w15:restartNumberingAfterBreak="0">
+  <w:abstractNum w:abstractNumId="26" w15:restartNumberingAfterBreak="0">
     <w:nsid w:val="71AC33A7"/>
     <w:multiLevelType w:val="hybridMultilevel"/>
     <w:tmpl w:val="AD1A4454"/>
@@ -6953,7 +7585,7 @@
       </w:rPr>
     </w:lvl>
   </w:abstractNum>
-  <w:abstractNum w:abstractNumId="26" w15:restartNumberingAfterBreak="0">
+  <w:abstractNum w:abstractNumId="27" w15:restartNumberingAfterBreak="0">
     <w:nsid w:val="7AFA2E2C"/>
     <w:multiLevelType w:val="hybridMultilevel"/>
     <w:tmpl w:val="F726F8FC"/>
@@ -7069,7 +7701,7 @@
       </w:rPr>
     </w:lvl>
   </w:abstractNum>
-  <w:abstractNum w:abstractNumId="27" w15:restartNumberingAfterBreak="0">
+  <w:abstractNum w:abstractNumId="28" w15:restartNumberingAfterBreak="0">
     <w:nsid w:val="7C4C4F8E"/>
     <w:multiLevelType w:val="hybridMultilevel"/>
     <w:tmpl w:val="1396DABA"/>
@@ -7165,22 +7797,22 @@
     </w:lvl>
   </w:abstractNum>
   <w:num w:numId="1">
-    <w:abstractNumId w:val="13"/>
+    <w:abstractNumId w:val="14"/>
   </w:num>
   <w:num w:numId="2">
-    <w:abstractNumId w:val="10"/>
+    <w:abstractNumId w:val="11"/>
   </w:num>
   <w:num w:numId="3">
-    <w:abstractNumId w:val="14"/>
+    <w:abstractNumId w:val="15"/>
   </w:num>
   <w:num w:numId="4">
     <w:abstractNumId w:val="7"/>
   </w:num>
   <w:num w:numId="5">
-    <w:abstractNumId w:val="22"/>
+    <w:abstractNumId w:val="23"/>
   </w:num>
   <w:num w:numId="6">
-    <w:abstractNumId w:val="18"/>
+    <w:abstractNumId w:val="19"/>
   </w:num>
   <w:num w:numId="7">
     <w:abstractNumId w:val="5"/>
@@ -7201,55 +7833,58 @@
     <w:abstractNumId w:val="0"/>
   </w:num>
   <w:num w:numId="13">
-    <w:abstractNumId w:val="11"/>
+    <w:abstractNumId w:val="12"/>
   </w:num>
   <w:num w:numId="14">
     <w:abstractNumId w:val="8"/>
   </w:num>
   <w:num w:numId="15">
-    <w:abstractNumId w:val="23"/>
+    <w:abstractNumId w:val="24"/>
   </w:num>
   <w:num w:numId="16">
-    <w:abstractNumId w:val="17"/>
+    <w:abstractNumId w:val="18"/>
   </w:num>
   <w:num w:numId="17">
     <w:abstractNumId w:val="6"/>
   </w:num>
   <w:num w:numId="18">
+    <w:abstractNumId w:val="27"/>
+  </w:num>
+  <w:num w:numId="19">
+    <w:abstractNumId w:val="25"/>
+  </w:num>
+  <w:num w:numId="20">
     <w:abstractNumId w:val="26"/>
   </w:num>
-  <w:num w:numId="19">
-    <w:abstractNumId w:val="24"/>
-  </w:num>
-  <w:num w:numId="20">
-    <w:abstractNumId w:val="25"/>
-  </w:num>
   <w:num w:numId="21">
-    <w:abstractNumId w:val="9"/>
+    <w:abstractNumId w:val="10"/>
   </w:num>
   <w:num w:numId="22">
-    <w:abstractNumId w:val="19"/>
+    <w:abstractNumId w:val="20"/>
   </w:num>
   <w:num w:numId="23">
-    <w:abstractNumId w:val="12"/>
+    <w:abstractNumId w:val="13"/>
   </w:num>
   <w:num w:numId="24">
-    <w:abstractNumId w:val="20"/>
+    <w:abstractNumId w:val="21"/>
   </w:num>
   <w:num w:numId="25">
-    <w:abstractNumId w:val="27"/>
+    <w:abstractNumId w:val="28"/>
   </w:num>
   <w:num w:numId="26">
+    <w:abstractNumId w:val="17"/>
+  </w:num>
+  <w:num w:numId="27">
+    <w:abstractNumId w:val="22"/>
+  </w:num>
+  <w:num w:numId="28">
     <w:abstractNumId w:val="16"/>
   </w:num>
-  <w:num w:numId="27">
-    <w:abstractNumId w:val="21"/>
+  <w:num w:numId="29">
+    <w:abstractNumId w:val="14"/>
   </w:num>
-  <w:num w:numId="28">
-    <w:abstractNumId w:val="15"/>
-  </w:num>
-  <w:num w:numId="29">
-    <w:abstractNumId w:val="13"/>
+  <w:num w:numId="30">
+    <w:abstractNumId w:val="9"/>
   </w:num>
   <w:numIdMacAtCleanup w:val="23"/>
 </w:numbering>
@@ -9932,7 +10567,7 @@
 </file>
 
 <file path=customXml/itemProps3.xml><?xml version="1.0" encoding="utf-8"?>
-<ds:datastoreItem xmlns:ds="http://schemas.openxmlformats.org/officeDocument/2006/customXml" ds:itemID="{E964B4BE-54FE-4816-8B38-D5177D3A04AA}">
+<ds:datastoreItem xmlns:ds="http://schemas.openxmlformats.org/officeDocument/2006/customXml" ds:itemID="{2BEF3746-9CCE-484F-8FF6-F95259396A80}">
   <ds:schemaRefs>
     <ds:schemaRef ds:uri="http://www.made-in-office.com/empower/docs/template/v1"/>
   </ds:schemaRefs>

</xml_diff>

<commit_message>
artifacts added for QR code
</commit_message>
<xml_diff>
--- a/documentation/Connector_Provider_Guide_for_Beaconstac.docx
+++ b/documentation/Connector_Provider_Guide_for_Beaconstac.docx
@@ -1264,12 +1264,22 @@
       </w:pPr>
       <w:bookmarkStart w:id="0" w:name="_Toc511393661"/>
       <w:bookmarkStart w:id="1" w:name="_Toc94711400"/>
+      <w:proofErr w:type="spellStart"/>
       <w:r>
         <w:lastRenderedPageBreak/>
-        <w:t>Document Change History</w:t>
+        <w:t>Document</w:t>
+      </w:r>
+      <w:proofErr w:type="spellEnd"/>
+      <w:r>
+        <w:t xml:space="preserve"> Change </w:t>
+      </w:r>
+      <w:proofErr w:type="spellStart"/>
+      <w:r>
+        <w:t>History</w:t>
       </w:r>
       <w:bookmarkEnd w:id="0"/>
       <w:bookmarkEnd w:id="1"/>
+      <w:proofErr w:type="spellEnd"/>
     </w:p>
     <w:tbl>
       <w:tblPr>
@@ -1427,8 +1437,37 @@
           <w:lang w:val="en-IN"/>
         </w:rPr>
         <w:lastRenderedPageBreak/>
-        <w:t xml:space="preserve">What is webMethods CloudStreams Provider for </w:t>
+        <w:t xml:space="preserve">What is </w:t>
       </w:r>
+      <w:proofErr w:type="spellStart"/>
+      <w:r>
+        <w:rPr>
+          <w:lang w:val="en-IN"/>
+        </w:rPr>
+        <w:t>webMethods</w:t>
+      </w:r>
+      <w:proofErr w:type="spellEnd"/>
+      <w:r>
+        <w:rPr>
+          <w:lang w:val="en-IN"/>
+        </w:rPr>
+        <w:t xml:space="preserve"> </w:t>
+      </w:r>
+      <w:proofErr w:type="spellStart"/>
+      <w:r>
+        <w:rPr>
+          <w:lang w:val="en-IN"/>
+        </w:rPr>
+        <w:t>CloudStreams</w:t>
+      </w:r>
+      <w:proofErr w:type="spellEnd"/>
+      <w:r>
+        <w:rPr>
+          <w:lang w:val="en-IN"/>
+        </w:rPr>
+        <w:t xml:space="preserve"> Provider for </w:t>
+      </w:r>
+      <w:proofErr w:type="spellStart"/>
       <w:r>
         <w:rPr>
           <w:lang w:val="en-GB" w:eastAsia="ja-JP"/>
@@ -1436,6 +1475,7 @@
         <w:t>Beaconstac</w:t>
       </w:r>
       <w:bookmarkEnd w:id="2"/>
+      <w:proofErr w:type="spellEnd"/>
     </w:p>
     <w:p>
       <w:pPr>
@@ -1444,6 +1484,7 @@
           <w:lang w:val="en-GB" w:eastAsia="ja-JP"/>
         </w:rPr>
       </w:pPr>
+      <w:proofErr w:type="spellStart"/>
       <w:r>
         <w:rPr>
           <w:lang w:val="en-IN" w:eastAsia="ja-JP"/>
@@ -1456,6 +1497,7 @@
         </w:rPr>
         <w:t>c</w:t>
       </w:r>
+      <w:proofErr w:type="spellEnd"/>
       <w:r>
         <w:rPr>
           <w:lang w:val="en-IN" w:eastAsia="ja-JP"/>
@@ -1568,7 +1610,21 @@
         <w:rPr>
           <w:lang w:val="en-IN"/>
         </w:rPr>
-        <w:t>Update server url with the one provided by the backend.</w:t>
+        <w:t xml:space="preserve">Update server </w:t>
+      </w:r>
+      <w:proofErr w:type="spellStart"/>
+      <w:r>
+        <w:rPr>
+          <w:lang w:val="en-IN"/>
+        </w:rPr>
+        <w:t>url</w:t>
+      </w:r>
+      <w:proofErr w:type="spellEnd"/>
+      <w:r>
+        <w:rPr>
+          <w:lang w:val="en-IN"/>
+        </w:rPr>
+        <w:t xml:space="preserve"> with the one provided by the backend.</w:t>
       </w:r>
     </w:p>
     <w:p>
@@ -1610,19 +1666,43 @@
       <w:bookmarkStart w:id="7" w:name="_Toc94711403"/>
       <w:bookmarkEnd w:id="5"/>
       <w:bookmarkEnd w:id="6"/>
+      <w:proofErr w:type="spellStart"/>
       <w:r>
         <w:rPr>
           <w:lang w:val="en-IN"/>
         </w:rPr>
         <w:lastRenderedPageBreak/>
-        <w:t xml:space="preserve">webMethods CloudStreams Provider for </w:t>
+        <w:t>webMethods</w:t>
       </w:r>
+      <w:proofErr w:type="spellEnd"/>
+      <w:r>
+        <w:rPr>
+          <w:lang w:val="en-IN"/>
+        </w:rPr>
+        <w:t xml:space="preserve"> </w:t>
+      </w:r>
+      <w:proofErr w:type="spellStart"/>
+      <w:r>
+        <w:rPr>
+          <w:lang w:val="en-IN"/>
+        </w:rPr>
+        <w:t>CloudStreams</w:t>
+      </w:r>
+      <w:proofErr w:type="spellEnd"/>
+      <w:r>
+        <w:rPr>
+          <w:lang w:val="en-IN"/>
+        </w:rPr>
+        <w:t xml:space="preserve"> Provider for </w:t>
+      </w:r>
+      <w:proofErr w:type="spellStart"/>
       <w:r>
         <w:rPr>
           <w:lang w:val="en-IN"/>
         </w:rPr>
         <w:t>Beaconstac</w:t>
       </w:r>
+      <w:proofErr w:type="spellEnd"/>
       <w:r>
         <w:rPr>
           <w:lang w:val="en-IN"/>
@@ -1684,12 +1764,14 @@
         </w:rPr>
         <w:t xml:space="preserve">: </w:t>
       </w:r>
+      <w:proofErr w:type="spellStart"/>
       <w:r>
         <w:rPr>
           <w:lang w:val="en-GB" w:eastAsia="ja-JP"/>
         </w:rPr>
         <w:t>Beaconstac</w:t>
       </w:r>
+      <w:proofErr w:type="spellEnd"/>
       <w:r>
         <w:rPr>
           <w:lang w:val="en-IN"/>
@@ -1704,6 +1786,7 @@
           <w:lang w:val="en-GB" w:eastAsia="ja-JP"/>
         </w:rPr>
       </w:pPr>
+      <w:proofErr w:type="gramStart"/>
       <w:r>
         <w:rPr>
           <w:b/>
@@ -1711,6 +1794,7 @@
         </w:rPr>
         <w:t>API Version</w:t>
       </w:r>
+      <w:proofErr w:type="gramEnd"/>
       <w:r>
         <w:rPr>
           <w:lang w:val="en-GB" w:eastAsia="ja-JP"/>
@@ -1799,11 +1883,19 @@
         </w:rPr>
         <w:t xml:space="preserve">: </w:t>
       </w:r>
+      <w:proofErr w:type="spellStart"/>
       <w:r>
         <w:rPr>
           <w:lang w:val="en-GB" w:eastAsia="ja-JP"/>
         </w:rPr>
-        <w:t xml:space="preserve">Beaconstac </w:t>
+        <w:t>Beaconstac</w:t>
+      </w:r>
+      <w:proofErr w:type="spellEnd"/>
+      <w:r>
+        <w:rPr>
+          <w:lang w:val="en-GB" w:eastAsia="ja-JP"/>
+        </w:rPr>
+        <w:t xml:space="preserve"> </w:t>
       </w:r>
     </w:p>
     <w:p>
@@ -1813,13 +1905,23 @@
           <w:lang w:val="en-GB" w:eastAsia="ja-JP"/>
         </w:rPr>
       </w:pPr>
+      <w:proofErr w:type="spellStart"/>
       <w:r>
         <w:rPr>
           <w:b/>
           <w:bCs/>
           <w:lang w:val="en-IN"/>
         </w:rPr>
-        <w:t>CloudStreams Minimum Version Compatibility</w:t>
+        <w:t>CloudStreams</w:t>
+      </w:r>
+      <w:proofErr w:type="spellEnd"/>
+      <w:r>
+        <w:rPr>
+          <w:b/>
+          <w:bCs/>
+          <w:lang w:val="en-IN"/>
+        </w:rPr>
+        <w:t xml:space="preserve"> Minimum Version Compatibility</w:t>
       </w:r>
       <w:r>
         <w:rPr>
@@ -2108,12 +2210,14 @@
                 <w:lang w:val="en-GB" w:eastAsia="ja-JP"/>
               </w:rPr>
             </w:pPr>
+            <w:proofErr w:type="spellStart"/>
             <w:r>
               <w:rPr>
                 <w:lang w:val="en-GB" w:eastAsia="ja-JP"/>
               </w:rPr>
               <w:t>ListAllOrganization</w:t>
             </w:r>
+            <w:proofErr w:type="spellEnd"/>
           </w:p>
         </w:tc>
         <w:tc>
@@ -2225,12 +2329,14 @@
                 <w:lang w:val="en-GB" w:eastAsia="ja-JP"/>
               </w:rPr>
             </w:pPr>
+            <w:proofErr w:type="spellStart"/>
             <w:r>
               <w:rPr>
                 <w:lang w:val="en-GB" w:eastAsia="ja-JP"/>
               </w:rPr>
               <w:t>countObject</w:t>
             </w:r>
+            <w:proofErr w:type="spellEnd"/>
           </w:p>
         </w:tc>
         <w:tc>
@@ -2348,12 +2454,14 @@
                 <w:lang w:val="en-GB" w:eastAsia="ja-JP"/>
               </w:rPr>
             </w:pPr>
+            <w:proofErr w:type="spellStart"/>
             <w:r>
               <w:rPr>
                 <w:lang w:val="en-GB" w:eastAsia="ja-JP"/>
               </w:rPr>
               <w:t>retrieveOrganization</w:t>
             </w:r>
+            <w:proofErr w:type="spellEnd"/>
           </w:p>
         </w:tc>
         <w:tc>
@@ -2426,12 +2534,28 @@
                 <w:lang w:val="en-GB" w:eastAsia="ja-JP"/>
               </w:rPr>
             </w:pPr>
+            <w:proofErr w:type="spellStart"/>
             <w:r>
               <w:rPr>
                 <w:lang w:val="en-GB" w:eastAsia="ja-JP"/>
               </w:rPr>
-              <w:t>Retreive an Organization</w:t>
+              <w:t>Retreive</w:t>
             </w:r>
+            <w:proofErr w:type="spellEnd"/>
+            <w:r>
+              <w:rPr>
+                <w:lang w:val="en-GB" w:eastAsia="ja-JP"/>
+              </w:rPr>
+              <w:t xml:space="preserve"> an </w:t>
+            </w:r>
+            <w:proofErr w:type="gramStart"/>
+            <w:r>
+              <w:rPr>
+                <w:lang w:val="en-GB" w:eastAsia="ja-JP"/>
+              </w:rPr>
+              <w:t>Organization</w:t>
+            </w:r>
+            <w:proofErr w:type="gramEnd"/>
           </w:p>
         </w:tc>
       </w:tr>
@@ -2471,12 +2595,14 @@
                 <w:lang w:val="en-GB" w:eastAsia="ja-JP"/>
               </w:rPr>
             </w:pPr>
+            <w:proofErr w:type="spellStart"/>
             <w:r>
               <w:rPr>
                 <w:lang w:val="en-GB" w:eastAsia="ja-JP"/>
               </w:rPr>
               <w:t>createOrganization</w:t>
             </w:r>
+            <w:proofErr w:type="spellEnd"/>
           </w:p>
         </w:tc>
         <w:tc>
@@ -2588,12 +2714,14 @@
                 <w:lang w:val="en-GB" w:eastAsia="ja-JP"/>
               </w:rPr>
             </w:pPr>
+            <w:proofErr w:type="spellStart"/>
             <w:r>
               <w:rPr>
                 <w:lang w:val="en-GB" w:eastAsia="ja-JP"/>
               </w:rPr>
               <w:t>updateOrganization</w:t>
             </w:r>
+            <w:proofErr w:type="spellEnd"/>
           </w:p>
         </w:tc>
         <w:tc>
@@ -2773,7 +2901,7 @@
           <v:shape id="_x0000_i1025" type="#_x0000_t75" style="width:76.2pt;height:49.2pt" o:ole="">
             <v:imagedata r:id="rId21" o:title=""/>
           </v:shape>
-          <o:OLEObject Type="Embed" ProgID="Word.Document.12" ShapeID="_x0000_i1025" DrawAspect="Icon" ObjectID="_1705324607" r:id="rId22">
+          <o:OLEObject Type="Embed" ProgID="Word.Document.12" ShapeID="_x0000_i1025" DrawAspect="Icon" ObjectID="_1705324922" r:id="rId22">
             <o:FieldCodes>\s</o:FieldCodes>
           </o:OLEObject>
         </w:object>
@@ -3091,7 +3219,7 @@
             </wp:anchor>
           </w:drawing>
         </mc:Choice>
-        <mc:Fallback xmlns:a14="http://schemas.microsoft.com/office/drawing/2010/main" xmlns:a="http://schemas.openxmlformats.org/drawingml/2006/main">
+        <mc:Fallback xmlns:a="http://schemas.openxmlformats.org/drawingml/2006/main" xmlns:a14="http://schemas.microsoft.com/office/drawing/2010/main">
           <w:pict>
             <v:line id="Straight Connector 6" style="position:absolute;flip:y;z-index:251667456;visibility:visible;mso-wrap-style:square;mso-width-percent:0;mso-height-percent:0;mso-wrap-distance-left:9pt;mso-wrap-distance-top:0;mso-wrap-distance-right:9pt;mso-wrap-distance-bottom:0;mso-position-horizontal:absolute;mso-position-horizontal-relative:text;mso-position-vertical:absolute;mso-position-vertical-relative:text;mso-width-percent:0;mso-height-percent:0;mso-width-relative:page;mso-height-relative:page" o:spid="_x0000_s1026" strokecolor="#233356" strokeweight="1pt" from="0,20.7pt" to="493.5pt,20.7pt" w14:anchorId="7EB6CC5E" o:gfxdata="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"/>
           </w:pict>
@@ -3274,7 +3402,7 @@
             </wp:anchor>
           </w:drawing>
         </mc:Choice>
-        <mc:Fallback xmlns:a14="http://schemas.microsoft.com/office/drawing/2010/main" xmlns:a="http://schemas.openxmlformats.org/drawingml/2006/main">
+        <mc:Fallback xmlns:a="http://schemas.openxmlformats.org/drawingml/2006/main" xmlns:a14="http://schemas.microsoft.com/office/drawing/2010/main">
           <w:pict>
             <v:line id="Straight Connector 5" style="position:absolute;flip:y;z-index:251668480;visibility:visible;mso-wrap-style:square;mso-width-percent:0;mso-height-percent:0;mso-wrap-distance-left:9pt;mso-wrap-distance-top:0;mso-wrap-distance-right:9pt;mso-wrap-distance-bottom:0;mso-position-horizontal:absolute;mso-position-horizontal-relative:text;mso-position-vertical:absolute;mso-position-vertical-relative:text;mso-width-percent:0;mso-height-percent:0;mso-width-relative:page;mso-height-relative:page" o:spid="_x0000_s1026" strokecolor="#233356" strokeweight="1pt" from="0,20.7pt" to="493.5pt,20.7pt" w14:anchorId="48A2AB80" o:gfxdata="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"/>
           </w:pict>
@@ -3816,7 +3944,7 @@
             </wp:anchor>
           </w:drawing>
         </mc:Choice>
-        <mc:Fallback xmlns:pic="http://schemas.openxmlformats.org/drawingml/2006/picture" xmlns:a14="http://schemas.microsoft.com/office/drawing/2010/main" xmlns:a="http://schemas.openxmlformats.org/drawingml/2006/main">
+        <mc:Fallback xmlns:a="http://schemas.openxmlformats.org/drawingml/2006/main" xmlns:a14="http://schemas.microsoft.com/office/drawing/2010/main" xmlns:pic="http://schemas.openxmlformats.org/drawingml/2006/picture">
           <w:pict>
             <v:line id="Straight Connector 15" style="position:absolute;z-index:251671552;visibility:visible;mso-wrap-style:square;mso-width-percent:0;mso-height-percent:0;mso-wrap-distance-left:9pt;mso-wrap-distance-top:-3e-5mm;mso-wrap-distance-right:9pt;mso-wrap-distance-bottom:-3e-5mm;mso-position-horizontal:left;mso-position-horizontal-relative:margin;mso-position-vertical:absolute;mso-position-vertical-relative:text;mso-width-percent:0;mso-height-percent:0;mso-width-relative:page;mso-height-relative:page" o:spid="_x0000_s1026" strokecolor="#bfbfbf" from="0,26.55pt" to="471.2pt,26.55pt" w14:anchorId="2E547FF7" o:gfxdata="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">
               <o:lock v:ext="edit" shapetype="f"/>
@@ -3935,18 +4063,44 @@
                             </w:rPr>
                             <w:t xml:space="preserve">Software AG offers the world’s first Digital Business Platform. Recognized as a leader by the industry’s top analyst firms, Software AG helps you combine existing systems on premises and in the cloud into a single platform to optimize your business and delight your customers. With Software AG, you can rapidly build and deploy Digital Business Applications to exploit real-time market opportunities. Get maximum value from big data, make better decisions with streaming analytics, achieve more with the Internet of Things, and respond faster to shifting regulations and threats with intelligent governance, risk and compliance. The world’s top brands trust Software AG to help them rapidly innovate, differentiate and win in the digital world. Learn more at </w:t>
                           </w:r>
-                          <w:hyperlink r:id="rId3" w:history="1">
-                            <w:r>
-                              <w:rPr>
-                                <w:rStyle w:val="Hyperlink"/>
-                                <w:rFonts w:cs="Arial"/>
-                                <w:sz w:val="12"/>
-                                <w:szCs w:val="12"/>
-                                <w:lang w:val="en-IN"/>
-                              </w:rPr>
-                              <w:t>www.SoftwareAG.com</w:t>
-                            </w:r>
-                          </w:hyperlink>
+                          <w:r>
+                            <w:fldChar w:fldCharType="begin"/>
+                          </w:r>
+                          <w:r>
+                            <w:rPr>
+                              <w:lang w:val="en-IN"/>
+                            </w:rPr>
+                            <w:instrText xml:space="preserve"> HYPERL</w:instrText>
+                          </w:r>
+                          <w:r>
+                            <w:rPr>
+                              <w:lang w:val="en-IN"/>
+                            </w:rPr>
+                            <w:instrText xml:space="preserve">INK "http://www.SoftwareAG.com" </w:instrText>
+                          </w:r>
+                          <w:r>
+                            <w:fldChar w:fldCharType="separate"/>
+                          </w:r>
+                          <w:r>
+                            <w:rPr>
+                              <w:rStyle w:val="Hyperlink"/>
+                              <w:rFonts w:cs="Arial"/>
+                              <w:sz w:val="12"/>
+                              <w:szCs w:val="12"/>
+                              <w:lang w:val="en-IN"/>
+                            </w:rPr>
+                            <w:t>www.SoftwareAG.com</w:t>
+                          </w:r>
+                          <w:r>
+                            <w:rPr>
+                              <w:rStyle w:val="Hyperlink"/>
+                              <w:rFonts w:cs="Arial"/>
+                              <w:sz w:val="12"/>
+                              <w:szCs w:val="12"/>
+                              <w:lang w:val="en-IN"/>
+                            </w:rPr>
+                            <w:fldChar w:fldCharType="end"/>
+                          </w:r>
                           <w:r>
                             <w:rPr>
                               <w:rFonts w:cs="Arial"/>
@@ -4060,18 +4214,44 @@
                       </w:rPr>
                       <w:t xml:space="preserve">Software AG offers the world’s first Digital Business Platform. Recognized as a leader by the industry’s top analyst firms, Software AG helps you combine existing systems on premises and in the cloud into a single platform to optimize your business and delight your customers. With Software AG, you can rapidly build and deploy Digital Business Applications to exploit real-time market opportunities. Get maximum value from big data, make better decisions with streaming analytics, achieve more with the Internet of Things, and respond faster to shifting regulations and threats with intelligent governance, risk and compliance. The world’s top brands trust Software AG to help them rapidly innovate, differentiate and win in the digital world. Learn more at </w:t>
                     </w:r>
-                    <w:hyperlink r:id="rId4" w:history="1">
-                      <w:r>
-                        <w:rPr>
-                          <w:rStyle w:val="Hyperlink"/>
-                          <w:rFonts w:cs="Arial"/>
-                          <w:sz w:val="12"/>
-                          <w:szCs w:val="12"/>
-                          <w:lang w:val="en-IN"/>
-                        </w:rPr>
-                        <w:t>www.SoftwareAG.com</w:t>
-                      </w:r>
-                    </w:hyperlink>
+                    <w:r>
+                      <w:fldChar w:fldCharType="begin"/>
+                    </w:r>
+                    <w:r>
+                      <w:rPr>
+                        <w:lang w:val="en-IN"/>
+                      </w:rPr>
+                      <w:instrText xml:space="preserve"> HYPERL</w:instrText>
+                    </w:r>
+                    <w:r>
+                      <w:rPr>
+                        <w:lang w:val="en-IN"/>
+                      </w:rPr>
+                      <w:instrText xml:space="preserve">INK "http://www.SoftwareAG.com" </w:instrText>
+                    </w:r>
+                    <w:r>
+                      <w:fldChar w:fldCharType="separate"/>
+                    </w:r>
+                    <w:r>
+                      <w:rPr>
+                        <w:rStyle w:val="Hyperlink"/>
+                        <w:rFonts w:cs="Arial"/>
+                        <w:sz w:val="12"/>
+                        <w:szCs w:val="12"/>
+                        <w:lang w:val="en-IN"/>
+                      </w:rPr>
+                      <w:t>www.SoftwareAG.com</w:t>
+                    </w:r>
+                    <w:r>
+                      <w:rPr>
+                        <w:rStyle w:val="Hyperlink"/>
+                        <w:rFonts w:cs="Arial"/>
+                        <w:sz w:val="12"/>
+                        <w:szCs w:val="12"/>
+                        <w:lang w:val="en-IN"/>
+                      </w:rPr>
+                      <w:fldChar w:fldCharType="end"/>
+                    </w:r>
                     <w:r>
                       <w:rPr>
                         <w:rFonts w:cs="Arial"/>
@@ -4158,7 +4338,7 @@
                   </pic:cNvPicPr>
                 </pic:nvPicPr>
                 <pic:blipFill>
-                  <a:blip r:embed="rId5">
+                  <a:blip r:embed="rId3">
                     <a:extLst>
                       <a:ext uri="{28A0092B-C50C-407E-A947-70E740481C1C}">
                         <a14:useLocalDpi xmlns:a14="http://schemas.microsoft.com/office/drawing/2010/main" val="0"/>
@@ -4307,13 +4487,14 @@
             </wp:anchor>
           </w:drawing>
         </mc:Choice>
-        <mc:Fallback xmlns:a14="http://schemas.microsoft.com/office/drawing/2010/main" xmlns:a="http://schemas.openxmlformats.org/drawingml/2006/main">
+        <mc:Fallback xmlns:a="http://schemas.openxmlformats.org/drawingml/2006/main" xmlns:a14="http://schemas.microsoft.com/office/drawing/2010/main">
           <w:pict>
             <v:line id="Straight Connector 7" style="position:absolute;z-index:251666432;visibility:visible;mso-wrap-style:square;mso-width-percent:0;mso-height-percent:0;mso-wrap-distance-left:9pt;mso-wrap-distance-top:0;mso-wrap-distance-right:9pt;mso-wrap-distance-bottom:0;mso-position-horizontal:absolute;mso-position-horizontal-relative:text;mso-position-vertical:absolute;mso-position-vertical-relative:text;mso-width-percent:0;mso-height-percent:0;mso-width-relative:page;mso-height-relative:page" o:spid="_x0000_s1026" strokecolor="navy" from="0,17.45pt" to="423pt,17.45pt" w14:anchorId="23B52B75" o:gfxdata="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"/>
           </w:pict>
         </mc:Fallback>
       </mc:AlternateContent>
     </w:r>
+    <w:proofErr w:type="spellStart"/>
     <w:r>
       <w:rPr>
         <w:b/>
@@ -4321,7 +4502,57 @@
         <w:sz w:val="16"/>
         <w:szCs w:val="16"/>
       </w:rPr>
-      <w:t>How to approach SOA</w:t>
+      <w:t>How</w:t>
+    </w:r>
+    <w:proofErr w:type="spellEnd"/>
+    <w:r>
+      <w:rPr>
+        <w:b/>
+        <w:color w:val="003399"/>
+        <w:sz w:val="16"/>
+        <w:szCs w:val="16"/>
+      </w:rPr>
+      <w:t xml:space="preserve"> </w:t>
+    </w:r>
+    <w:proofErr w:type="spellStart"/>
+    <w:r>
+      <w:rPr>
+        <w:b/>
+        <w:color w:val="003399"/>
+        <w:sz w:val="16"/>
+        <w:szCs w:val="16"/>
+      </w:rPr>
+      <w:t>to</w:t>
+    </w:r>
+    <w:proofErr w:type="spellEnd"/>
+    <w:r>
+      <w:rPr>
+        <w:b/>
+        <w:color w:val="003399"/>
+        <w:sz w:val="16"/>
+        <w:szCs w:val="16"/>
+      </w:rPr>
+      <w:t xml:space="preserve"> </w:t>
+    </w:r>
+    <w:proofErr w:type="spellStart"/>
+    <w:r>
+      <w:rPr>
+        <w:b/>
+        <w:color w:val="003399"/>
+        <w:sz w:val="16"/>
+        <w:szCs w:val="16"/>
+      </w:rPr>
+      <w:t>approach</w:t>
+    </w:r>
+    <w:proofErr w:type="spellEnd"/>
+    <w:r>
+      <w:rPr>
+        <w:b/>
+        <w:color w:val="003399"/>
+        <w:sz w:val="16"/>
+        <w:szCs w:val="16"/>
+      </w:rPr>
+      <w:t xml:space="preserve"> SOA</w:t>
     </w:r>
   </w:p>
 </w:hdr>
@@ -4417,7 +4648,7 @@
             </wp:anchor>
           </w:drawing>
         </mc:Choice>
-        <mc:Fallback xmlns:a14="http://schemas.microsoft.com/office/drawing/2010/main" xmlns:a="http://schemas.openxmlformats.org/drawingml/2006/main">
+        <mc:Fallback xmlns:a="http://schemas.openxmlformats.org/drawingml/2006/main" xmlns:a14="http://schemas.microsoft.com/office/drawing/2010/main">
           <w:pict>
             <v:shapetype id="_x0000_t32" coordsize="21600,21600" o:oned="t" filled="f" o:spt="32" path="m,l21600,21600e" w14:anchorId="6F01405E">
               <v:path fillok="f" arrowok="t" o:connecttype="none"/>
@@ -4432,14 +4663,44 @@
       <w:rPr>
         <w:lang w:val="en-IN"/>
       </w:rPr>
-      <w:t xml:space="preserve"> webMethods CloudStreams Provider for </w:t>
+      <w:t xml:space="preserve"> </w:t>
     </w:r>
+    <w:proofErr w:type="spellStart"/>
+    <w:r>
+      <w:rPr>
+        <w:lang w:val="en-IN"/>
+      </w:rPr>
+      <w:t>webMethods</w:t>
+    </w:r>
+    <w:proofErr w:type="spellEnd"/>
+    <w:r>
+      <w:rPr>
+        <w:lang w:val="en-IN"/>
+      </w:rPr>
+      <w:t xml:space="preserve"> </w:t>
+    </w:r>
+    <w:proofErr w:type="spellStart"/>
+    <w:r>
+      <w:rPr>
+        <w:lang w:val="en-IN"/>
+      </w:rPr>
+      <w:t>CloudStreams</w:t>
+    </w:r>
+    <w:proofErr w:type="spellEnd"/>
+    <w:r>
+      <w:rPr>
+        <w:lang w:val="en-IN"/>
+      </w:rPr>
+      <w:t xml:space="preserve"> Provider for </w:t>
+    </w:r>
+    <w:proofErr w:type="spellStart"/>
     <w:r>
       <w:rPr>
         <w:lang w:val="en-IN"/>
       </w:rPr>
       <w:t>Beaconstac</w:t>
     </w:r>
+    <w:proofErr w:type="spellEnd"/>
     <w:r>
       <w:rPr>
         <w:lang w:val="en-IN"/>
@@ -10529,7 +10790,7 @@
 </file>
 
 <file path=customXml/itemProps3.xml><?xml version="1.0" encoding="utf-8"?>
-<ds:datastoreItem xmlns:ds="http://schemas.openxmlformats.org/officeDocument/2006/customXml" ds:itemID="{E1BB0379-A061-4475-A19C-7616FF22689C}">
+<ds:datastoreItem xmlns:ds="http://schemas.openxmlformats.org/officeDocument/2006/customXml" ds:itemID="{84E1B510-BAA8-44BA-B01E-81A7738FB4E6}">
   <ds:schemaRefs>
     <ds:schemaRef ds:uri="http://www.made-in-office.com/empower/docs/template/v1"/>
   </ds:schemaRefs>

</xml_diff>